<commit_message>
Replaced Design Rationale with complete version (tentative)
</commit_message>
<xml_diff>
--- a/Assignment1/Design Rationale.docx
+++ b/Assignment1/Design Rationale.docx
@@ -99,6 +99,7 @@
         </w:rPr>
         <w:t xml:space="preserve">Entities have a Take affordance, which allows them to pick an item up. This affordance is realized by </w:t>
       </w:r>
+      <w:proofErr w:type="spellStart"/>
       <w:r>
         <w:rPr>
           <w:rFonts w:ascii="Times New Roman" w:hAnsi="Times New Roman" w:cs="Times New Roman"/>
@@ -109,6 +110,7 @@
         </w:rPr>
         <w:t>SWActionInterface</w:t>
       </w:r>
+      <w:proofErr w:type="spellEnd"/>
       <w:r>
         <w:rPr>
           <w:rFonts w:ascii="Times New Roman" w:hAnsi="Times New Roman" w:cs="Times New Roman"/>
@@ -127,6 +129,7 @@
         </w:rPr>
         <w:t xml:space="preserve">Star Wars Affordances also extends </w:t>
       </w:r>
+      <w:proofErr w:type="spellStart"/>
       <w:r>
         <w:rPr>
           <w:rFonts w:ascii="Times New Roman" w:hAnsi="Times New Roman" w:cs="Times New Roman"/>
@@ -137,6 +140,7 @@
         </w:rPr>
         <w:t>SWAffordance</w:t>
       </w:r>
+      <w:proofErr w:type="spellEnd"/>
       <w:r>
         <w:rPr>
           <w:rFonts w:ascii="Times New Roman" w:hAnsi="Times New Roman" w:cs="Times New Roman"/>
@@ -146,6 +150,7 @@
         </w:rPr>
         <w:t xml:space="preserve">, and </w:t>
       </w:r>
+      <w:proofErr w:type="spellStart"/>
       <w:r>
         <w:rPr>
           <w:rFonts w:ascii="Times New Roman" w:hAnsi="Times New Roman" w:cs="Times New Roman"/>
@@ -156,6 +161,7 @@
         </w:rPr>
         <w:t>SWAffordance</w:t>
       </w:r>
+      <w:proofErr w:type="spellEnd"/>
       <w:r>
         <w:rPr>
           <w:rFonts w:ascii="Times New Roman" w:hAnsi="Times New Roman" w:cs="Times New Roman"/>
@@ -165,6 +171,7 @@
         </w:rPr>
         <w:t xml:space="preserve"> is realized by </w:t>
       </w:r>
+      <w:proofErr w:type="spellStart"/>
       <w:r>
         <w:rPr>
           <w:rFonts w:ascii="Times New Roman" w:hAnsi="Times New Roman" w:cs="Times New Roman"/>
@@ -175,6 +182,7 @@
         </w:rPr>
         <w:t>SWActionInterface</w:t>
       </w:r>
+      <w:proofErr w:type="spellEnd"/>
       <w:r>
         <w:rPr>
           <w:rFonts w:ascii="Times New Roman" w:hAnsi="Times New Roman" w:cs="Times New Roman"/>
@@ -211,6 +219,7 @@
         </w:rPr>
         <w:t xml:space="preserve">to extend </w:t>
       </w:r>
+      <w:proofErr w:type="spellStart"/>
       <w:r>
         <w:rPr>
           <w:rFonts w:ascii="Times New Roman" w:hAnsi="Times New Roman" w:cs="Times New Roman"/>
@@ -221,6 +230,7 @@
         </w:rPr>
         <w:t>SWAffordance</w:t>
       </w:r>
+      <w:proofErr w:type="spellEnd"/>
       <w:r>
         <w:rPr>
           <w:rFonts w:ascii="Times New Roman" w:hAnsi="Times New Roman" w:cs="Times New Roman"/>
@@ -240,15 +250,27 @@
         </w:rPr>
         <w:t xml:space="preserve">(and by definition, is realized by </w:t>
       </w:r>
-      <w:r>
-        <w:rPr>
-          <w:rFonts w:ascii="Times New Roman" w:hAnsi="Times New Roman" w:cs="Times New Roman"/>
-          <w:i/>
-          <w:sz w:val="24"/>
-          <w:szCs w:val="24"/>
-          <w:lang w:val="en-SG"/>
-        </w:rPr>
-        <w:t>SWActionInterface)</w:t>
+      <w:proofErr w:type="spellStart"/>
+      <w:r>
+        <w:rPr>
+          <w:rFonts w:ascii="Times New Roman" w:hAnsi="Times New Roman" w:cs="Times New Roman"/>
+          <w:i/>
+          <w:sz w:val="24"/>
+          <w:szCs w:val="24"/>
+          <w:lang w:val="en-SG"/>
+        </w:rPr>
+        <w:t>SWActionInterface</w:t>
+      </w:r>
+      <w:proofErr w:type="spellEnd"/>
+      <w:r>
+        <w:rPr>
+          <w:rFonts w:ascii="Times New Roman" w:hAnsi="Times New Roman" w:cs="Times New Roman"/>
+          <w:i/>
+          <w:sz w:val="24"/>
+          <w:szCs w:val="24"/>
+          <w:lang w:val="en-SG"/>
+        </w:rPr>
+        <w:t>)</w:t>
       </w:r>
       <w:r>
         <w:rPr>
@@ -266,7 +288,81 @@
           <w:szCs w:val="24"/>
           <w:lang w:val="en-SG"/>
         </w:rPr>
-        <w:t xml:space="preserve"> Leave should have similar methods to Take, with the condition for canDo() requiring that the actor have an item in their hand. The act() method should remove the item from the actor’s hand, and place the item in the Star Wars Entity Manager.</w:t>
+        <w:t xml:space="preserve"> Leave should have similar methods to Take, with the condition for </w:t>
+      </w:r>
+      <w:proofErr w:type="spellStart"/>
+      <w:proofErr w:type="gramStart"/>
+      <w:r>
+        <w:rPr>
+          <w:rFonts w:ascii="Times New Roman" w:hAnsi="Times New Roman" w:cs="Times New Roman"/>
+          <w:b/>
+          <w:sz w:val="24"/>
+          <w:szCs w:val="24"/>
+          <w:lang w:val="en-SG"/>
+        </w:rPr>
+        <w:t>canDo</w:t>
+      </w:r>
+      <w:proofErr w:type="spellEnd"/>
+      <w:r>
+        <w:rPr>
+          <w:rFonts w:ascii="Times New Roman" w:hAnsi="Times New Roman" w:cs="Times New Roman"/>
+          <w:b/>
+          <w:sz w:val="24"/>
+          <w:szCs w:val="24"/>
+          <w:lang w:val="en-SG"/>
+        </w:rPr>
+        <w:t>(</w:t>
+      </w:r>
+      <w:proofErr w:type="gramEnd"/>
+      <w:r>
+        <w:rPr>
+          <w:rFonts w:ascii="Times New Roman" w:hAnsi="Times New Roman" w:cs="Times New Roman"/>
+          <w:b/>
+          <w:sz w:val="24"/>
+          <w:szCs w:val="24"/>
+          <w:lang w:val="en-SG"/>
+        </w:rPr>
+        <w:t>)</w:t>
+      </w:r>
+      <w:r>
+        <w:rPr>
+          <w:rFonts w:ascii="Times New Roman" w:hAnsi="Times New Roman" w:cs="Times New Roman"/>
+          <w:sz w:val="24"/>
+          <w:szCs w:val="24"/>
+          <w:lang w:val="en-SG"/>
+        </w:rPr>
+        <w:t xml:space="preserve"> requiring that the actor have an item in their hand. The </w:t>
+      </w:r>
+      <w:proofErr w:type="gramStart"/>
+      <w:r>
+        <w:rPr>
+          <w:rFonts w:ascii="Times New Roman" w:hAnsi="Times New Roman" w:cs="Times New Roman"/>
+          <w:b/>
+          <w:sz w:val="24"/>
+          <w:szCs w:val="24"/>
+          <w:lang w:val="en-SG"/>
+        </w:rPr>
+        <w:t>act(</w:t>
+      </w:r>
+      <w:proofErr w:type="gramEnd"/>
+      <w:r>
+        <w:rPr>
+          <w:rFonts w:ascii="Times New Roman" w:hAnsi="Times New Roman" w:cs="Times New Roman"/>
+          <w:b/>
+          <w:sz w:val="24"/>
+          <w:szCs w:val="24"/>
+          <w:lang w:val="en-SG"/>
+        </w:rPr>
+        <w:t>)</w:t>
+      </w:r>
+      <w:r>
+        <w:rPr>
+          <w:rFonts w:ascii="Times New Roman" w:hAnsi="Times New Roman" w:cs="Times New Roman"/>
+          <w:sz w:val="24"/>
+          <w:szCs w:val="24"/>
+          <w:lang w:val="en-SG"/>
+        </w:rPr>
+        <w:t xml:space="preserve"> method should remove the item from the actor’s hand, and place the item in the Star Wars Entity Manager.</w:t>
       </w:r>
     </w:p>
     <w:p>
@@ -402,6 +498,8 @@
         </w:rPr>
         <w:t xml:space="preserve"> and the </w:t>
       </w:r>
+      <w:proofErr w:type="spellStart"/>
+      <w:proofErr w:type="gramStart"/>
       <w:r>
         <w:rPr>
           <w:rFonts w:ascii="Times New Roman" w:hAnsi="Times New Roman" w:cs="Times New Roman"/>
@@ -412,6 +510,8 @@
         </w:rPr>
         <w:t>Sith</w:t>
       </w:r>
+      <w:proofErr w:type="spellEnd"/>
+      <w:proofErr w:type="gramEnd"/>
       <w:r>
         <w:rPr>
           <w:rFonts w:ascii="Times New Roman" w:hAnsi="Times New Roman" w:cs="Times New Roman"/>
@@ -497,6 +597,7 @@
         </w:rPr>
         <w:t xml:space="preserve"> class, in turn, should extend the abstract class </w:t>
       </w:r>
+      <w:proofErr w:type="spellStart"/>
       <w:r>
         <w:rPr>
           <w:rFonts w:ascii="Times New Roman" w:hAnsi="Times New Roman" w:cs="Times New Roman"/>
@@ -507,6 +608,7 @@
         </w:rPr>
         <w:t>SWActor</w:t>
       </w:r>
+      <w:proofErr w:type="spellEnd"/>
       <w:r>
         <w:rPr>
           <w:rFonts w:ascii="Times New Roman" w:hAnsi="Times New Roman" w:cs="Times New Roman"/>
@@ -534,6 +636,8 @@
         </w:rPr>
         <w:t xml:space="preserve">, it will also be easy to create a </w:t>
       </w:r>
+      <w:proofErr w:type="spellStart"/>
+      <w:proofErr w:type="gramStart"/>
       <w:r>
         <w:rPr>
           <w:rFonts w:ascii="Times New Roman" w:hAnsi="Times New Roman" w:cs="Times New Roman"/>
@@ -544,6 +648,8 @@
         </w:rPr>
         <w:t>Sith</w:t>
       </w:r>
+      <w:proofErr w:type="spellEnd"/>
+      <w:proofErr w:type="gramEnd"/>
       <w:r>
         <w:rPr>
           <w:rFonts w:ascii="Times New Roman" w:hAnsi="Times New Roman" w:cs="Times New Roman"/>
@@ -802,8 +908,6 @@
           <w:lang w:val="en-SG"/>
         </w:rPr>
       </w:pPr>
-      <w:bookmarkStart w:id="0" w:name="_GoBack"/>
-      <w:bookmarkEnd w:id="0"/>
     </w:p>
     <w:p>
       <w:pPr>
@@ -1018,7 +1122,59 @@
           <w:szCs w:val="24"/>
           <w:lang w:val="en-SG"/>
         </w:rPr>
-        <w:t xml:space="preserve"> will then have a method trainLuke(), which is called whenever </w:t>
+        <w:t xml:space="preserve"> will then have a method </w:t>
+      </w:r>
+      <w:proofErr w:type="spellStart"/>
+      <w:proofErr w:type="gramStart"/>
+      <w:r>
+        <w:rPr>
+          <w:rFonts w:ascii="Times New Roman" w:hAnsi="Times New Roman" w:cs="Times New Roman"/>
+          <w:b/>
+          <w:sz w:val="24"/>
+          <w:szCs w:val="24"/>
+          <w:lang w:val="en-SG"/>
+        </w:rPr>
+        <w:t>trainLuke</w:t>
+      </w:r>
+      <w:proofErr w:type="spellEnd"/>
+      <w:r>
+        <w:rPr>
+          <w:rFonts w:ascii="Times New Roman" w:hAnsi="Times New Roman" w:cs="Times New Roman"/>
+          <w:b/>
+          <w:sz w:val="24"/>
+          <w:szCs w:val="24"/>
+          <w:lang w:val="en-SG"/>
+        </w:rPr>
+        <w:t>(</w:t>
+      </w:r>
+      <w:proofErr w:type="gramEnd"/>
+      <w:r>
+        <w:rPr>
+          <w:rFonts w:ascii="Times New Roman" w:hAnsi="Times New Roman" w:cs="Times New Roman"/>
+          <w:b/>
+          <w:sz w:val="24"/>
+          <w:szCs w:val="24"/>
+          <w:lang w:val="en-SG"/>
+        </w:rPr>
+        <w:t>)</w:t>
+      </w:r>
+      <w:r>
+        <w:rPr>
+          <w:rFonts w:ascii="Times New Roman" w:hAnsi="Times New Roman" w:cs="Times New Roman"/>
+          <w:sz w:val="24"/>
+          <w:szCs w:val="24"/>
+          <w:lang w:val="en-SG"/>
+        </w:rPr>
+        <w:t>,</w:t>
+      </w:r>
+      <w:r>
+        <w:rPr>
+          <w:rFonts w:ascii="Times New Roman" w:hAnsi="Times New Roman" w:cs="Times New Roman"/>
+          <w:sz w:val="24"/>
+          <w:szCs w:val="24"/>
+          <w:lang w:val="en-SG"/>
+        </w:rPr>
+        <w:t xml:space="preserve"> which is called whenever </w:t>
       </w:r>
       <w:r>
         <w:rPr>
@@ -1095,6 +1251,27 @@
           <w:ilvl w:val="0"/>
           <w:numId w:val="7"/>
         </w:numPr>
+        <w:spacing w:before="240" w:line="480" w:lineRule="auto"/>
+        <w:rPr>
+          <w:rFonts w:ascii="Times New Roman" w:hAnsi="Times New Roman" w:cs="Times New Roman"/>
+          <w:sz w:val="24"/>
+          <w:szCs w:val="24"/>
+          <w:lang w:val="en-SG"/>
+        </w:rPr>
+      </w:pPr>
+      <w:r>
+        <w:rPr>
+          <w:rFonts w:ascii="Times New Roman" w:hAnsi="Times New Roman" w:cs="Times New Roman"/>
+          <w:sz w:val="24"/>
+          <w:szCs w:val="24"/>
+          <w:lang w:val="en-SG"/>
+        </w:rPr>
+        <w:t>Droids</w:t>
+      </w:r>
+    </w:p>
+    <w:p>
+      <w:pPr>
+        <w:pStyle w:val="ListParagraph"/>
         <w:spacing w:before="240" w:line="276" w:lineRule="auto"/>
         <w:rPr>
           <w:rFonts w:ascii="Times New Roman" w:hAnsi="Times New Roman" w:cs="Times New Roman"/>
@@ -1106,11 +1283,693 @@
       <w:r>
         <w:rPr>
           <w:rFonts w:ascii="Times New Roman" w:hAnsi="Times New Roman" w:cs="Times New Roman"/>
+          <w:i/>
           <w:sz w:val="24"/>
           <w:szCs w:val="24"/>
           <w:lang w:val="en-SG"/>
         </w:rPr>
         <w:t>Droids</w:t>
+      </w:r>
+      <w:r>
+        <w:rPr>
+          <w:rFonts w:ascii="Times New Roman" w:hAnsi="Times New Roman" w:cs="Times New Roman"/>
+          <w:sz w:val="24"/>
+          <w:szCs w:val="24"/>
+          <w:lang w:val="en-SG"/>
+        </w:rPr>
+        <w:t xml:space="preserve"> should resemble a non-playable </w:t>
+      </w:r>
+      <w:r>
+        <w:rPr>
+          <w:rFonts w:ascii="Times New Roman" w:hAnsi="Times New Roman" w:cs="Times New Roman"/>
+          <w:i/>
+          <w:sz w:val="24"/>
+          <w:szCs w:val="24"/>
+          <w:lang w:val="en-SG"/>
+        </w:rPr>
+        <w:t>Actor</w:t>
+      </w:r>
+      <w:r>
+        <w:rPr>
+          <w:rFonts w:ascii="Times New Roman" w:hAnsi="Times New Roman" w:cs="Times New Roman"/>
+          <w:sz w:val="24"/>
+          <w:szCs w:val="24"/>
+          <w:lang w:val="en-SG"/>
+        </w:rPr>
+        <w:t>.</w:t>
+      </w:r>
+      <w:r>
+        <w:rPr>
+          <w:rFonts w:ascii="Times New Roman" w:hAnsi="Times New Roman" w:cs="Times New Roman"/>
+          <w:sz w:val="24"/>
+          <w:szCs w:val="24"/>
+          <w:lang w:val="en-SG"/>
+        </w:rPr>
+        <w:t xml:space="preserve"> </w:t>
+      </w:r>
+      <w:r>
+        <w:rPr>
+          <w:rFonts w:ascii="Times New Roman" w:hAnsi="Times New Roman" w:cs="Times New Roman"/>
+          <w:i/>
+          <w:sz w:val="24"/>
+          <w:szCs w:val="24"/>
+          <w:lang w:val="en-SG"/>
+        </w:rPr>
+        <w:t xml:space="preserve">Droid </w:t>
+      </w:r>
+      <w:r>
+        <w:rPr>
+          <w:rFonts w:ascii="Times New Roman" w:hAnsi="Times New Roman" w:cs="Times New Roman"/>
+          <w:sz w:val="24"/>
+          <w:szCs w:val="24"/>
+          <w:lang w:val="en-SG"/>
+        </w:rPr>
+        <w:t xml:space="preserve">could extend </w:t>
+      </w:r>
+      <w:proofErr w:type="spellStart"/>
+      <w:r>
+        <w:rPr>
+          <w:rFonts w:ascii="Times New Roman" w:hAnsi="Times New Roman" w:cs="Times New Roman"/>
+          <w:i/>
+          <w:sz w:val="24"/>
+          <w:szCs w:val="24"/>
+          <w:lang w:val="en-SG"/>
+        </w:rPr>
+        <w:t>SWEntity</w:t>
+      </w:r>
+      <w:proofErr w:type="spellEnd"/>
+      <w:r>
+        <w:rPr>
+          <w:rFonts w:ascii="Times New Roman" w:hAnsi="Times New Roman" w:cs="Times New Roman"/>
+          <w:sz w:val="24"/>
+          <w:szCs w:val="24"/>
+          <w:lang w:val="en-SG"/>
+        </w:rPr>
+        <w:t xml:space="preserve">, which allows it to reuse the methods already defined in it. </w:t>
+      </w:r>
+      <w:r>
+        <w:rPr>
+          <w:rFonts w:ascii="Times New Roman" w:hAnsi="Times New Roman" w:cs="Times New Roman"/>
+          <w:sz w:val="24"/>
+          <w:szCs w:val="24"/>
+          <w:lang w:val="en-SG"/>
+        </w:rPr>
+        <w:t xml:space="preserve">An </w:t>
+      </w:r>
+      <w:r>
+        <w:rPr>
+          <w:rFonts w:ascii="Times New Roman" w:hAnsi="Times New Roman" w:cs="Times New Roman"/>
+          <w:i/>
+          <w:sz w:val="24"/>
+          <w:szCs w:val="24"/>
+          <w:lang w:val="en-SG"/>
+        </w:rPr>
+        <w:t xml:space="preserve">Actor </w:t>
+      </w:r>
+      <w:r>
+        <w:rPr>
+          <w:rFonts w:ascii="Times New Roman" w:hAnsi="Times New Roman" w:cs="Times New Roman"/>
+          <w:sz w:val="24"/>
+          <w:szCs w:val="24"/>
+          <w:lang w:val="en-SG"/>
+        </w:rPr>
+        <w:t xml:space="preserve">can have multiple </w:t>
+      </w:r>
+      <w:r>
+        <w:rPr>
+          <w:rFonts w:ascii="Times New Roman" w:hAnsi="Times New Roman" w:cs="Times New Roman"/>
+          <w:i/>
+          <w:sz w:val="24"/>
+          <w:szCs w:val="24"/>
+          <w:lang w:val="en-SG"/>
+        </w:rPr>
+        <w:t>Droids</w:t>
+      </w:r>
+      <w:r>
+        <w:rPr>
+          <w:rFonts w:ascii="Times New Roman" w:hAnsi="Times New Roman" w:cs="Times New Roman"/>
+          <w:sz w:val="24"/>
+          <w:szCs w:val="24"/>
+          <w:lang w:val="en-SG"/>
+        </w:rPr>
+        <w:t xml:space="preserve">, but each </w:t>
+      </w:r>
+      <w:r>
+        <w:rPr>
+          <w:rFonts w:ascii="Times New Roman" w:hAnsi="Times New Roman" w:cs="Times New Roman"/>
+          <w:i/>
+          <w:sz w:val="24"/>
+          <w:szCs w:val="24"/>
+          <w:lang w:val="en-SG"/>
+        </w:rPr>
+        <w:t>Droid</w:t>
+      </w:r>
+      <w:r>
+        <w:rPr>
+          <w:rFonts w:ascii="Times New Roman" w:hAnsi="Times New Roman" w:cs="Times New Roman"/>
+          <w:sz w:val="24"/>
+          <w:szCs w:val="24"/>
+          <w:lang w:val="en-SG"/>
+        </w:rPr>
+        <w:t xml:space="preserve"> should only have one owner. Thus, each </w:t>
+      </w:r>
+      <w:r>
+        <w:rPr>
+          <w:rFonts w:ascii="Times New Roman" w:hAnsi="Times New Roman" w:cs="Times New Roman"/>
+          <w:i/>
+          <w:sz w:val="24"/>
+          <w:szCs w:val="24"/>
+          <w:lang w:val="en-SG"/>
+        </w:rPr>
+        <w:t>Droid</w:t>
+      </w:r>
+      <w:r>
+        <w:rPr>
+          <w:rFonts w:ascii="Times New Roman" w:hAnsi="Times New Roman" w:cs="Times New Roman"/>
+          <w:sz w:val="24"/>
+          <w:szCs w:val="24"/>
+          <w:lang w:val="en-SG"/>
+        </w:rPr>
+        <w:t xml:space="preserve"> could possess an o</w:t>
+      </w:r>
+      <w:r>
+        <w:rPr>
+          <w:rFonts w:ascii="Times New Roman" w:hAnsi="Times New Roman" w:cs="Times New Roman"/>
+          <w:sz w:val="24"/>
+          <w:szCs w:val="24"/>
+          <w:lang w:val="en-SG"/>
+        </w:rPr>
+        <w:t>wner</w:t>
+      </w:r>
+      <w:r>
+        <w:rPr>
+          <w:rFonts w:ascii="Times New Roman" w:hAnsi="Times New Roman" w:cs="Times New Roman"/>
+          <w:sz w:val="24"/>
+          <w:szCs w:val="24"/>
+          <w:lang w:val="en-SG"/>
+        </w:rPr>
+        <w:t xml:space="preserve"> variable, which indicates that the </w:t>
+      </w:r>
+      <w:r>
+        <w:rPr>
+          <w:rFonts w:ascii="Times New Roman" w:hAnsi="Times New Roman" w:cs="Times New Roman"/>
+          <w:i/>
+          <w:sz w:val="24"/>
+          <w:szCs w:val="24"/>
+          <w:lang w:val="en-SG"/>
+        </w:rPr>
+        <w:t>Droid</w:t>
+      </w:r>
+      <w:r>
+        <w:rPr>
+          <w:rFonts w:ascii="Times New Roman" w:hAnsi="Times New Roman" w:cs="Times New Roman"/>
+          <w:sz w:val="24"/>
+          <w:szCs w:val="24"/>
+          <w:lang w:val="en-SG"/>
+        </w:rPr>
+        <w:t xml:space="preserve"> in question is owned by an </w:t>
+      </w:r>
+      <w:r>
+        <w:rPr>
+          <w:rFonts w:ascii="Times New Roman" w:hAnsi="Times New Roman" w:cs="Times New Roman"/>
+          <w:i/>
+          <w:sz w:val="24"/>
+          <w:szCs w:val="24"/>
+          <w:lang w:val="en-SG"/>
+        </w:rPr>
+        <w:t>Actor</w:t>
+      </w:r>
+      <w:r>
+        <w:rPr>
+          <w:rFonts w:ascii="Times New Roman" w:hAnsi="Times New Roman" w:cs="Times New Roman"/>
+          <w:sz w:val="24"/>
+          <w:szCs w:val="24"/>
+          <w:lang w:val="en-SG"/>
+        </w:rPr>
+        <w:t xml:space="preserve">. The </w:t>
+      </w:r>
+      <w:r>
+        <w:rPr>
+          <w:rFonts w:ascii="Times New Roman" w:hAnsi="Times New Roman" w:cs="Times New Roman"/>
+          <w:i/>
+          <w:sz w:val="24"/>
+          <w:szCs w:val="24"/>
+          <w:lang w:val="en-SG"/>
+        </w:rPr>
+        <w:t xml:space="preserve">Droid </w:t>
+      </w:r>
+      <w:r>
+        <w:rPr>
+          <w:rFonts w:ascii="Times New Roman" w:hAnsi="Times New Roman" w:cs="Times New Roman"/>
+          <w:sz w:val="24"/>
+          <w:szCs w:val="24"/>
+          <w:lang w:val="en-SG"/>
+        </w:rPr>
+        <w:t xml:space="preserve">would be placed in the same team as its owner. A </w:t>
+      </w:r>
+      <w:r>
+        <w:rPr>
+          <w:rFonts w:ascii="Times New Roman" w:hAnsi="Times New Roman" w:cs="Times New Roman"/>
+          <w:i/>
+          <w:sz w:val="24"/>
+          <w:szCs w:val="24"/>
+          <w:lang w:val="en-SG"/>
+        </w:rPr>
+        <w:t xml:space="preserve">Droid </w:t>
+      </w:r>
+      <w:r>
+        <w:rPr>
+          <w:rFonts w:ascii="Times New Roman" w:hAnsi="Times New Roman" w:cs="Times New Roman"/>
+          <w:sz w:val="24"/>
+          <w:szCs w:val="24"/>
+          <w:lang w:val="en-SG"/>
+        </w:rPr>
+        <w:t xml:space="preserve">cannot die, so when its health points run out, (if it were to be attacked, or is moving in the Badlands) it loses its capability to move. It is also possible that a </w:t>
+      </w:r>
+      <w:r>
+        <w:rPr>
+          <w:rFonts w:ascii="Times New Roman" w:hAnsi="Times New Roman" w:cs="Times New Roman"/>
+          <w:i/>
+          <w:sz w:val="24"/>
+          <w:szCs w:val="24"/>
+          <w:lang w:val="en-SG"/>
+        </w:rPr>
+        <w:t xml:space="preserve">Droid </w:t>
+      </w:r>
+      <w:r>
+        <w:rPr>
+          <w:rFonts w:ascii="Times New Roman" w:hAnsi="Times New Roman" w:cs="Times New Roman"/>
+          <w:sz w:val="24"/>
+          <w:szCs w:val="24"/>
+          <w:lang w:val="en-SG"/>
+        </w:rPr>
+        <w:t xml:space="preserve">is autonomous; in which the owner variable will be set to null. Some methods that a </w:t>
+      </w:r>
+      <w:r>
+        <w:rPr>
+          <w:rFonts w:ascii="Times New Roman" w:hAnsi="Times New Roman" w:cs="Times New Roman"/>
+          <w:i/>
+          <w:sz w:val="24"/>
+          <w:szCs w:val="24"/>
+          <w:lang w:val="en-SG"/>
+        </w:rPr>
+        <w:t>Droid</w:t>
+      </w:r>
+      <w:r>
+        <w:rPr>
+          <w:rFonts w:ascii="Times New Roman" w:hAnsi="Times New Roman" w:cs="Times New Roman"/>
+          <w:sz w:val="24"/>
+          <w:szCs w:val="24"/>
+          <w:lang w:val="en-SG"/>
+        </w:rPr>
+        <w:t xml:space="preserve"> may have include: </w:t>
+      </w:r>
+    </w:p>
+    <w:p>
+      <w:pPr>
+        <w:pStyle w:val="ListParagraph"/>
+        <w:spacing w:before="240" w:line="276" w:lineRule="auto"/>
+        <w:rPr>
+          <w:rFonts w:ascii="Times New Roman" w:hAnsi="Times New Roman" w:cs="Times New Roman"/>
+          <w:sz w:val="24"/>
+          <w:szCs w:val="24"/>
+          <w:lang w:val="en-SG"/>
+        </w:rPr>
+      </w:pPr>
+    </w:p>
+    <w:p>
+      <w:pPr>
+        <w:pStyle w:val="ListParagraph"/>
+        <w:numPr>
+          <w:ilvl w:val="0"/>
+          <w:numId w:val="8"/>
+        </w:numPr>
+        <w:spacing w:before="240" w:line="276" w:lineRule="auto"/>
+        <w:rPr>
+          <w:rFonts w:ascii="Times New Roman" w:hAnsi="Times New Roman" w:cs="Times New Roman"/>
+          <w:sz w:val="24"/>
+          <w:szCs w:val="24"/>
+          <w:lang w:val="en-SG"/>
+        </w:rPr>
+      </w:pPr>
+      <w:proofErr w:type="spellStart"/>
+      <w:r>
+        <w:rPr>
+          <w:rFonts w:ascii="Times New Roman" w:hAnsi="Times New Roman" w:cs="Times New Roman"/>
+          <w:b/>
+          <w:sz w:val="24"/>
+          <w:szCs w:val="24"/>
+          <w:lang w:val="en-SG"/>
+        </w:rPr>
+        <w:t>ifOwned</w:t>
+      </w:r>
+      <w:proofErr w:type="spellEnd"/>
+      <w:r>
+        <w:rPr>
+          <w:rFonts w:ascii="Times New Roman" w:hAnsi="Times New Roman" w:cs="Times New Roman"/>
+          <w:b/>
+          <w:sz w:val="24"/>
+          <w:szCs w:val="24"/>
+          <w:lang w:val="en-SG"/>
+        </w:rPr>
+        <w:t>()</w:t>
+      </w:r>
+      <w:r>
+        <w:rPr>
+          <w:rFonts w:ascii="Times New Roman" w:hAnsi="Times New Roman" w:cs="Times New Roman"/>
+          <w:sz w:val="24"/>
+          <w:szCs w:val="24"/>
+          <w:lang w:val="en-SG"/>
+        </w:rPr>
+        <w:t>,</w:t>
+      </w:r>
+      <w:r>
+        <w:rPr>
+          <w:rFonts w:ascii="Times New Roman" w:hAnsi="Times New Roman" w:cs="Times New Roman"/>
+          <w:sz w:val="24"/>
+          <w:szCs w:val="24"/>
+          <w:lang w:val="en-SG"/>
+        </w:rPr>
+        <w:t xml:space="preserve"> which returns a Boolean value that indicates whether the </w:t>
+      </w:r>
+      <w:r>
+        <w:rPr>
+          <w:rFonts w:ascii="Times New Roman" w:hAnsi="Times New Roman" w:cs="Times New Roman"/>
+          <w:i/>
+          <w:sz w:val="24"/>
+          <w:szCs w:val="24"/>
+          <w:lang w:val="en-SG"/>
+        </w:rPr>
+        <w:t>Droid</w:t>
+      </w:r>
+      <w:r>
+        <w:rPr>
+          <w:rFonts w:ascii="Times New Roman" w:hAnsi="Times New Roman" w:cs="Times New Roman"/>
+          <w:sz w:val="24"/>
+          <w:szCs w:val="24"/>
+          <w:lang w:val="en-SG"/>
+        </w:rPr>
+        <w:t xml:space="preserve"> has an owner</w:t>
+      </w:r>
+      <w:bookmarkStart w:id="0" w:name="_GoBack"/>
+      <w:bookmarkEnd w:id="0"/>
+    </w:p>
+    <w:p>
+      <w:pPr>
+        <w:pStyle w:val="ListParagraph"/>
+        <w:numPr>
+          <w:ilvl w:val="0"/>
+          <w:numId w:val="8"/>
+        </w:numPr>
+        <w:spacing w:before="240" w:line="276" w:lineRule="auto"/>
+        <w:rPr>
+          <w:rFonts w:ascii="Times New Roman" w:hAnsi="Times New Roman" w:cs="Times New Roman"/>
+          <w:sz w:val="24"/>
+          <w:szCs w:val="24"/>
+          <w:lang w:val="en-SG"/>
+        </w:rPr>
+      </w:pPr>
+      <w:proofErr w:type="spellStart"/>
+      <w:proofErr w:type="gramStart"/>
+      <w:r>
+        <w:rPr>
+          <w:rFonts w:ascii="Times New Roman" w:hAnsi="Times New Roman" w:cs="Times New Roman"/>
+          <w:b/>
+          <w:sz w:val="24"/>
+          <w:szCs w:val="24"/>
+          <w:lang w:val="en-SG"/>
+        </w:rPr>
+        <w:t>getOwnerRelativePosition</w:t>
+      </w:r>
+      <w:proofErr w:type="spellEnd"/>
+      <w:r>
+        <w:rPr>
+          <w:rFonts w:ascii="Times New Roman" w:hAnsi="Times New Roman" w:cs="Times New Roman"/>
+          <w:b/>
+          <w:sz w:val="24"/>
+          <w:szCs w:val="24"/>
+          <w:lang w:val="en-SG"/>
+        </w:rPr>
+        <w:t>(</w:t>
+      </w:r>
+      <w:proofErr w:type="gramEnd"/>
+      <w:r>
+        <w:rPr>
+          <w:rFonts w:ascii="Times New Roman" w:hAnsi="Times New Roman" w:cs="Times New Roman"/>
+          <w:b/>
+          <w:sz w:val="24"/>
+          <w:szCs w:val="24"/>
+          <w:lang w:val="en-SG"/>
+        </w:rPr>
+        <w:t>)</w:t>
+      </w:r>
+      <w:r>
+        <w:rPr>
+          <w:rFonts w:ascii="Times New Roman" w:hAnsi="Times New Roman" w:cs="Times New Roman"/>
+          <w:sz w:val="24"/>
+          <w:szCs w:val="24"/>
+          <w:lang w:val="en-SG"/>
+        </w:rPr>
+        <w:t xml:space="preserve">, which returns the position of the </w:t>
+      </w:r>
+      <w:r>
+        <w:rPr>
+          <w:rFonts w:ascii="Times New Roman" w:hAnsi="Times New Roman" w:cs="Times New Roman"/>
+          <w:i/>
+          <w:sz w:val="24"/>
+          <w:szCs w:val="24"/>
+          <w:lang w:val="en-SG"/>
+        </w:rPr>
+        <w:t xml:space="preserve">Droid’s </w:t>
+      </w:r>
+      <w:r>
+        <w:rPr>
+          <w:rFonts w:ascii="Times New Roman" w:hAnsi="Times New Roman" w:cs="Times New Roman"/>
+          <w:sz w:val="24"/>
+          <w:szCs w:val="24"/>
+          <w:lang w:val="en-SG"/>
+        </w:rPr>
+        <w:t xml:space="preserve">owner. </w:t>
+      </w:r>
+    </w:p>
+    <w:p>
+      <w:pPr>
+        <w:pStyle w:val="ListParagraph"/>
+        <w:numPr>
+          <w:ilvl w:val="0"/>
+          <w:numId w:val="8"/>
+        </w:numPr>
+        <w:spacing w:before="240" w:line="276" w:lineRule="auto"/>
+        <w:rPr>
+          <w:rFonts w:ascii="Times New Roman" w:hAnsi="Times New Roman" w:cs="Times New Roman"/>
+          <w:sz w:val="24"/>
+          <w:szCs w:val="24"/>
+          <w:lang w:val="en-SG"/>
+        </w:rPr>
+      </w:pPr>
+      <w:proofErr w:type="spellStart"/>
+      <w:r>
+        <w:rPr>
+          <w:rFonts w:ascii="Times New Roman" w:hAnsi="Times New Roman" w:cs="Times New Roman"/>
+          <w:b/>
+          <w:sz w:val="24"/>
+          <w:szCs w:val="24"/>
+          <w:lang w:val="en-SG"/>
+        </w:rPr>
+        <w:t>ifDirectionAvailable</w:t>
+      </w:r>
+      <w:proofErr w:type="spellEnd"/>
+      <w:r>
+        <w:rPr>
+          <w:rFonts w:ascii="Times New Roman" w:hAnsi="Times New Roman" w:cs="Times New Roman"/>
+          <w:b/>
+          <w:sz w:val="24"/>
+          <w:szCs w:val="24"/>
+          <w:lang w:val="en-SG"/>
+        </w:rPr>
+        <w:t>()</w:t>
+      </w:r>
+      <w:r>
+        <w:rPr>
+          <w:rFonts w:ascii="Times New Roman" w:hAnsi="Times New Roman" w:cs="Times New Roman"/>
+          <w:sz w:val="24"/>
+          <w:szCs w:val="24"/>
+          <w:lang w:val="en-SG"/>
+        </w:rPr>
+        <w:t xml:space="preserve">, which returns a Boolean value that indicates whether the </w:t>
+      </w:r>
+      <w:r>
+        <w:rPr>
+          <w:rFonts w:ascii="Times New Roman" w:hAnsi="Times New Roman" w:cs="Times New Roman"/>
+          <w:i/>
+          <w:sz w:val="24"/>
+          <w:szCs w:val="24"/>
+          <w:lang w:val="en-SG"/>
+        </w:rPr>
+        <w:t>Droid</w:t>
+      </w:r>
+      <w:r>
+        <w:rPr>
+          <w:rFonts w:ascii="Times New Roman" w:hAnsi="Times New Roman" w:cs="Times New Roman"/>
+          <w:sz w:val="24"/>
+          <w:szCs w:val="24"/>
+          <w:lang w:val="en-SG"/>
+        </w:rPr>
+        <w:t xml:space="preserve"> can </w:t>
+      </w:r>
+    </w:p>
+    <w:p>
+      <w:pPr>
+        <w:pStyle w:val="ListParagraph"/>
+        <w:numPr>
+          <w:ilvl w:val="0"/>
+          <w:numId w:val="8"/>
+        </w:numPr>
+        <w:spacing w:before="240" w:line="276" w:lineRule="auto"/>
+        <w:rPr>
+          <w:rFonts w:ascii="Times New Roman" w:hAnsi="Times New Roman" w:cs="Times New Roman"/>
+          <w:sz w:val="24"/>
+          <w:szCs w:val="24"/>
+          <w:lang w:val="en-SG"/>
+        </w:rPr>
+      </w:pPr>
+      <w:proofErr w:type="spellStart"/>
+      <w:proofErr w:type="gramStart"/>
+      <w:r>
+        <w:rPr>
+          <w:rFonts w:ascii="Times New Roman" w:hAnsi="Times New Roman" w:cs="Times New Roman"/>
+          <w:b/>
+          <w:sz w:val="24"/>
+          <w:szCs w:val="24"/>
+          <w:lang w:val="en-SG"/>
+        </w:rPr>
+        <w:t>droidAct</w:t>
+      </w:r>
+      <w:proofErr w:type="spellEnd"/>
+      <w:r>
+        <w:rPr>
+          <w:rFonts w:ascii="Times New Roman" w:hAnsi="Times New Roman" w:cs="Times New Roman"/>
+          <w:b/>
+          <w:sz w:val="24"/>
+          <w:szCs w:val="24"/>
+          <w:lang w:val="en-SG"/>
+        </w:rPr>
+        <w:t>(</w:t>
+      </w:r>
+      <w:proofErr w:type="gramEnd"/>
+      <w:r>
+        <w:rPr>
+          <w:rFonts w:ascii="Times New Roman" w:hAnsi="Times New Roman" w:cs="Times New Roman"/>
+          <w:b/>
+          <w:sz w:val="24"/>
+          <w:szCs w:val="24"/>
+          <w:lang w:val="en-SG"/>
+        </w:rPr>
+        <w:t>)</w:t>
+      </w:r>
+      <w:r>
+        <w:rPr>
+          <w:rFonts w:ascii="Times New Roman" w:hAnsi="Times New Roman" w:cs="Times New Roman"/>
+          <w:sz w:val="24"/>
+          <w:szCs w:val="24"/>
+          <w:lang w:val="en-SG"/>
+        </w:rPr>
+        <w:t xml:space="preserve">, which  determines the action of the </w:t>
+      </w:r>
+      <w:r>
+        <w:rPr>
+          <w:rFonts w:ascii="Times New Roman" w:hAnsi="Times New Roman" w:cs="Times New Roman"/>
+          <w:i/>
+          <w:sz w:val="24"/>
+          <w:szCs w:val="24"/>
+          <w:lang w:val="en-SG"/>
+        </w:rPr>
+        <w:t>Droid</w:t>
+      </w:r>
+      <w:r>
+        <w:rPr>
+          <w:rFonts w:ascii="Times New Roman" w:hAnsi="Times New Roman" w:cs="Times New Roman"/>
+          <w:sz w:val="24"/>
+          <w:szCs w:val="24"/>
+          <w:lang w:val="en-SG"/>
+        </w:rPr>
+        <w:t xml:space="preserve"> as specified in the assignment instruction document.</w:t>
+      </w:r>
+    </w:p>
+    <w:p>
+      <w:pPr>
+        <w:pStyle w:val="ListParagraph"/>
+        <w:numPr>
+          <w:ilvl w:val="0"/>
+          <w:numId w:val="8"/>
+        </w:numPr>
+        <w:spacing w:before="240" w:line="276" w:lineRule="auto"/>
+        <w:rPr>
+          <w:rFonts w:ascii="Times New Roman" w:hAnsi="Times New Roman" w:cs="Times New Roman"/>
+          <w:sz w:val="24"/>
+          <w:szCs w:val="24"/>
+          <w:lang w:val="en-SG"/>
+        </w:rPr>
+      </w:pPr>
+      <w:proofErr w:type="spellStart"/>
+      <w:r>
+        <w:rPr>
+          <w:rFonts w:ascii="Times New Roman" w:hAnsi="Times New Roman" w:cs="Times New Roman"/>
+          <w:b/>
+          <w:sz w:val="24"/>
+          <w:szCs w:val="24"/>
+          <w:lang w:val="en-SG"/>
+        </w:rPr>
+        <w:t>takeDamageInBadland</w:t>
+      </w:r>
+      <w:r>
+        <w:rPr>
+          <w:rFonts w:ascii="Times New Roman" w:hAnsi="Times New Roman" w:cs="Times New Roman"/>
+          <w:b/>
+          <w:sz w:val="24"/>
+          <w:szCs w:val="24"/>
+          <w:lang w:val="en-SG"/>
+        </w:rPr>
+        <w:t>s</w:t>
+      </w:r>
+      <w:proofErr w:type="spellEnd"/>
+      <w:r>
+        <w:rPr>
+          <w:rFonts w:ascii="Times New Roman" w:hAnsi="Times New Roman" w:cs="Times New Roman"/>
+          <w:b/>
+          <w:sz w:val="24"/>
+          <w:szCs w:val="24"/>
+          <w:lang w:val="en-SG"/>
+        </w:rPr>
+        <w:t>()</w:t>
+      </w:r>
+      <w:r>
+        <w:rPr>
+          <w:rFonts w:ascii="Times New Roman" w:hAnsi="Times New Roman" w:cs="Times New Roman"/>
+          <w:sz w:val="24"/>
+          <w:szCs w:val="24"/>
+          <w:lang w:val="en-SG"/>
+        </w:rPr>
+        <w:t xml:space="preserve">, which decreases the </w:t>
+      </w:r>
+      <w:r>
+        <w:rPr>
+          <w:rFonts w:ascii="Times New Roman" w:hAnsi="Times New Roman" w:cs="Times New Roman"/>
+          <w:i/>
+          <w:sz w:val="24"/>
+          <w:szCs w:val="24"/>
+          <w:lang w:val="en-SG"/>
+        </w:rPr>
+        <w:t>Droid’s</w:t>
+      </w:r>
+      <w:r>
+        <w:rPr>
+          <w:rFonts w:ascii="Times New Roman" w:hAnsi="Times New Roman" w:cs="Times New Roman"/>
+          <w:sz w:val="24"/>
+          <w:szCs w:val="24"/>
+          <w:lang w:val="en-SG"/>
+        </w:rPr>
+        <w:t xml:space="preserve"> health points when walking through the Badlands</w:t>
       </w:r>
     </w:p>
     <w:p>
@@ -1591,6 +2450,92 @@
     </w:lvl>
   </w:abstractNum>
   <w:abstractNum w:abstractNumId="4" w15:restartNumberingAfterBreak="0">
+    <w:nsid w:val="6B795CE8"/>
+    <w:multiLevelType w:val="hybridMultilevel"/>
+    <w:tmpl w:val="E1320126"/>
+    <w:lvl w:ilvl="0" w:tplc="0409000F">
+      <w:start w:val="1"/>
+      <w:numFmt w:val="decimal"/>
+      <w:lvlText w:val="%1."/>
+      <w:lvlJc w:val="left"/>
+      <w:pPr>
+        <w:ind w:left="1440" w:hanging="360"/>
+      </w:pPr>
+    </w:lvl>
+    <w:lvl w:ilvl="1" w:tplc="04090019" w:tentative="1">
+      <w:start w:val="1"/>
+      <w:numFmt w:val="lowerLetter"/>
+      <w:lvlText w:val="%2."/>
+      <w:lvlJc w:val="left"/>
+      <w:pPr>
+        <w:ind w:left="2160" w:hanging="360"/>
+      </w:pPr>
+    </w:lvl>
+    <w:lvl w:ilvl="2" w:tplc="0409001B" w:tentative="1">
+      <w:start w:val="1"/>
+      <w:numFmt w:val="lowerRoman"/>
+      <w:lvlText w:val="%3."/>
+      <w:lvlJc w:val="right"/>
+      <w:pPr>
+        <w:ind w:left="2880" w:hanging="180"/>
+      </w:pPr>
+    </w:lvl>
+    <w:lvl w:ilvl="3" w:tplc="0409000F" w:tentative="1">
+      <w:start w:val="1"/>
+      <w:numFmt w:val="decimal"/>
+      <w:lvlText w:val="%4."/>
+      <w:lvlJc w:val="left"/>
+      <w:pPr>
+        <w:ind w:left="3600" w:hanging="360"/>
+      </w:pPr>
+    </w:lvl>
+    <w:lvl w:ilvl="4" w:tplc="04090019" w:tentative="1">
+      <w:start w:val="1"/>
+      <w:numFmt w:val="lowerLetter"/>
+      <w:lvlText w:val="%5."/>
+      <w:lvlJc w:val="left"/>
+      <w:pPr>
+        <w:ind w:left="4320" w:hanging="360"/>
+      </w:pPr>
+    </w:lvl>
+    <w:lvl w:ilvl="5" w:tplc="0409001B" w:tentative="1">
+      <w:start w:val="1"/>
+      <w:numFmt w:val="lowerRoman"/>
+      <w:lvlText w:val="%6."/>
+      <w:lvlJc w:val="right"/>
+      <w:pPr>
+        <w:ind w:left="5040" w:hanging="180"/>
+      </w:pPr>
+    </w:lvl>
+    <w:lvl w:ilvl="6" w:tplc="0409000F" w:tentative="1">
+      <w:start w:val="1"/>
+      <w:numFmt w:val="decimal"/>
+      <w:lvlText w:val="%7."/>
+      <w:lvlJc w:val="left"/>
+      <w:pPr>
+        <w:ind w:left="5760" w:hanging="360"/>
+      </w:pPr>
+    </w:lvl>
+    <w:lvl w:ilvl="7" w:tplc="04090019" w:tentative="1">
+      <w:start w:val="1"/>
+      <w:numFmt w:val="lowerLetter"/>
+      <w:lvlText w:val="%8."/>
+      <w:lvlJc w:val="left"/>
+      <w:pPr>
+        <w:ind w:left="6480" w:hanging="360"/>
+      </w:pPr>
+    </w:lvl>
+    <w:lvl w:ilvl="8" w:tplc="0409001B" w:tentative="1">
+      <w:start w:val="1"/>
+      <w:numFmt w:val="lowerRoman"/>
+      <w:lvlText w:val="%9."/>
+      <w:lvlJc w:val="right"/>
+      <w:pPr>
+        <w:ind w:left="7200" w:hanging="180"/>
+      </w:pPr>
+    </w:lvl>
+  </w:abstractNum>
+  <w:abstractNum w:abstractNumId="5" w15:restartNumberingAfterBreak="0">
     <w:nsid w:val="734D2730"/>
     <w:multiLevelType w:val="hybridMultilevel"/>
     <w:tmpl w:val="EE90CE5E"/>
@@ -1703,7 +2648,7 @@
       </w:rPr>
     </w:lvl>
   </w:abstractNum>
-  <w:abstractNum w:abstractNumId="5" w15:restartNumberingAfterBreak="0">
+  <w:abstractNum w:abstractNumId="6" w15:restartNumberingAfterBreak="0">
     <w:nsid w:val="7BF53660"/>
     <w:multiLevelType w:val="hybridMultilevel"/>
     <w:tmpl w:val="6A82643C"/>
@@ -1816,7 +2761,7 @@
       </w:rPr>
     </w:lvl>
   </w:abstractNum>
-  <w:abstractNum w:abstractNumId="6" w15:restartNumberingAfterBreak="0">
+  <w:abstractNum w:abstractNumId="7" w15:restartNumberingAfterBreak="0">
     <w:nsid w:val="7D9102B0"/>
     <w:multiLevelType w:val="hybridMultilevel"/>
     <w:tmpl w:val="B1827BF2"/>
@@ -1936,10 +2881,10 @@
     <w:abstractNumId w:val="1"/>
   </w:num>
   <w:num w:numId="3">
-    <w:abstractNumId w:val="6"/>
+    <w:abstractNumId w:val="7"/>
   </w:num>
   <w:num w:numId="4">
-    <w:abstractNumId w:val="5"/>
+    <w:abstractNumId w:val="6"/>
   </w:num>
   <w:num w:numId="5">
     <w:abstractNumId w:val="3"/>
@@ -1948,6 +2893,9 @@
     <w:abstractNumId w:val="2"/>
   </w:num>
   <w:num w:numId="7">
+    <w:abstractNumId w:val="5"/>
+  </w:num>
+  <w:num w:numId="8">
     <w:abstractNumId w:val="4"/>
   </w:num>
 </w:numbering>

</xml_diff>

<commit_message>
The design Rationale is updated with droid and leave diagram
</commit_message>
<xml_diff>
--- a/Assignment1/Design Rationale.docx
+++ b/Assignment1/Design Rationale.docx
@@ -1,6 +1,6 @@
 
 <file path=word/document.xml><?xml version="1.0" encoding="utf-8"?>
-<w:document xmlns:wpc="http://schemas.microsoft.com/office/word/2010/wordprocessingCanvas" xmlns:mc="http://schemas.openxmlformats.org/markup-compatibility/2006" xmlns:o="urn:schemas-microsoft-com:office:office" xmlns:r="http://schemas.openxmlformats.org/officeDocument/2006/relationships" xmlns:m="http://schemas.openxmlformats.org/officeDocument/2006/math" xmlns:v="urn:schemas-microsoft-com:vml" xmlns:wp14="http://schemas.microsoft.com/office/word/2010/wordprocessingDrawing" xmlns:wp="http://schemas.openxmlformats.org/drawingml/2006/wordprocessingDrawing" xmlns:w10="urn:schemas-microsoft-com:office:word" xmlns:w="http://schemas.openxmlformats.org/wordprocessingml/2006/main" xmlns:w14="http://schemas.microsoft.com/office/word/2010/wordml" xmlns:w15="http://schemas.microsoft.com/office/word/2012/wordml" xmlns:wpg="http://schemas.microsoft.com/office/word/2010/wordprocessingGroup" xmlns:wpi="http://schemas.microsoft.com/office/word/2010/wordprocessingInk" xmlns:wne="http://schemas.microsoft.com/office/word/2006/wordml" xmlns:wps="http://schemas.microsoft.com/office/word/2010/wordprocessingShape" mc:Ignorable="w14 w15 wp14">
+<w:document xmlns:wpc="http://schemas.microsoft.com/office/word/2010/wordprocessingCanvas" xmlns:mo="http://schemas.microsoft.com/office/mac/office/2008/main" xmlns:mc="http://schemas.openxmlformats.org/markup-compatibility/2006" xmlns:mv="urn:schemas-microsoft-com:mac:vml" xmlns:o="urn:schemas-microsoft-com:office:office" xmlns:r="http://schemas.openxmlformats.org/officeDocument/2006/relationships" xmlns:m="http://schemas.openxmlformats.org/officeDocument/2006/math" xmlns:v="urn:schemas-microsoft-com:vml" xmlns:wp14="http://schemas.microsoft.com/office/word/2010/wordprocessingDrawing" xmlns:wp="http://schemas.openxmlformats.org/drawingml/2006/wordprocessingDrawing" xmlns:w10="urn:schemas-microsoft-com:office:word" xmlns:w="http://schemas.openxmlformats.org/wordprocessingml/2006/main" xmlns:w14="http://schemas.microsoft.com/office/word/2010/wordml" xmlns:w15="http://schemas.microsoft.com/office/word/2012/wordml" xmlns:wpg="http://schemas.microsoft.com/office/word/2010/wordprocessingGroup" xmlns:wpi="http://schemas.microsoft.com/office/word/2010/wordprocessingInk" xmlns:wne="http://schemas.microsoft.com/office/word/2006/wordml" xmlns:wps="http://schemas.microsoft.com/office/word/2010/wordprocessingShape" mc:Ignorable="w14 w15 wp14">
   <w:body>
     <w:p>
       <w:pPr>
@@ -99,7 +99,6 @@
         </w:rPr>
         <w:t xml:space="preserve">Entities have a Take affordance, which allows them to pick an item up. This affordance is realized by </w:t>
       </w:r>
-      <w:proofErr w:type="spellStart"/>
       <w:r>
         <w:rPr>
           <w:rFonts w:ascii="Times New Roman" w:hAnsi="Times New Roman" w:cs="Times New Roman"/>
@@ -110,7 +109,6 @@
         </w:rPr>
         <w:t>SWActionInterface</w:t>
       </w:r>
-      <w:proofErr w:type="spellEnd"/>
       <w:r>
         <w:rPr>
           <w:rFonts w:ascii="Times New Roman" w:hAnsi="Times New Roman" w:cs="Times New Roman"/>
@@ -129,7 +127,6 @@
         </w:rPr>
         <w:t xml:space="preserve">Star Wars Affordances also extends </w:t>
       </w:r>
-      <w:proofErr w:type="spellStart"/>
       <w:r>
         <w:rPr>
           <w:rFonts w:ascii="Times New Roman" w:hAnsi="Times New Roman" w:cs="Times New Roman"/>
@@ -140,7 +137,6 @@
         </w:rPr>
         <w:t>SWAffordance</w:t>
       </w:r>
-      <w:proofErr w:type="spellEnd"/>
       <w:r>
         <w:rPr>
           <w:rFonts w:ascii="Times New Roman" w:hAnsi="Times New Roman" w:cs="Times New Roman"/>
@@ -150,7 +146,6 @@
         </w:rPr>
         <w:t xml:space="preserve">, and </w:t>
       </w:r>
-      <w:proofErr w:type="spellStart"/>
       <w:r>
         <w:rPr>
           <w:rFonts w:ascii="Times New Roman" w:hAnsi="Times New Roman" w:cs="Times New Roman"/>
@@ -161,7 +156,6 @@
         </w:rPr>
         <w:t>SWAffordance</w:t>
       </w:r>
-      <w:proofErr w:type="spellEnd"/>
       <w:r>
         <w:rPr>
           <w:rFonts w:ascii="Times New Roman" w:hAnsi="Times New Roman" w:cs="Times New Roman"/>
@@ -171,7 +165,6 @@
         </w:rPr>
         <w:t xml:space="preserve"> is realized by </w:t>
       </w:r>
-      <w:proofErr w:type="spellStart"/>
       <w:r>
         <w:rPr>
           <w:rFonts w:ascii="Times New Roman" w:hAnsi="Times New Roman" w:cs="Times New Roman"/>
@@ -182,7 +175,6 @@
         </w:rPr>
         <w:t>SWActionInterface</w:t>
       </w:r>
-      <w:proofErr w:type="spellEnd"/>
       <w:r>
         <w:rPr>
           <w:rFonts w:ascii="Times New Roman" w:hAnsi="Times New Roman" w:cs="Times New Roman"/>
@@ -219,7 +211,6 @@
         </w:rPr>
         <w:t xml:space="preserve">to extend </w:t>
       </w:r>
-      <w:proofErr w:type="spellStart"/>
       <w:r>
         <w:rPr>
           <w:rFonts w:ascii="Times New Roman" w:hAnsi="Times New Roman" w:cs="Times New Roman"/>
@@ -230,7 +221,6 @@
         </w:rPr>
         <w:t>SWAffordance</w:t>
       </w:r>
-      <w:proofErr w:type="spellEnd"/>
       <w:r>
         <w:rPr>
           <w:rFonts w:ascii="Times New Roman" w:hAnsi="Times New Roman" w:cs="Times New Roman"/>
@@ -250,27 +240,15 @@
         </w:rPr>
         <w:t xml:space="preserve">(and by definition, is realized by </w:t>
       </w:r>
-      <w:proofErr w:type="spellStart"/>
-      <w:r>
-        <w:rPr>
-          <w:rFonts w:ascii="Times New Roman" w:hAnsi="Times New Roman" w:cs="Times New Roman"/>
-          <w:i/>
-          <w:sz w:val="24"/>
-          <w:szCs w:val="24"/>
-          <w:lang w:val="en-SG"/>
-        </w:rPr>
-        <w:t>SWActionInterface</w:t>
-      </w:r>
-      <w:proofErr w:type="spellEnd"/>
-      <w:r>
-        <w:rPr>
-          <w:rFonts w:ascii="Times New Roman" w:hAnsi="Times New Roman" w:cs="Times New Roman"/>
-          <w:i/>
-          <w:sz w:val="24"/>
-          <w:szCs w:val="24"/>
-          <w:lang w:val="en-SG"/>
-        </w:rPr>
-        <w:t>)</w:t>
+      <w:r>
+        <w:rPr>
+          <w:rFonts w:ascii="Times New Roman" w:hAnsi="Times New Roman" w:cs="Times New Roman"/>
+          <w:i/>
+          <w:sz w:val="24"/>
+          <w:szCs w:val="24"/>
+          <w:lang w:val="en-SG"/>
+        </w:rPr>
+        <w:t>SWActionInterface)</w:t>
       </w:r>
       <w:r>
         <w:rPr>
@@ -290,8 +268,6 @@
         </w:rPr>
         <w:t xml:space="preserve"> Leave should have similar methods to Take, with the condition for </w:t>
       </w:r>
-      <w:proofErr w:type="spellStart"/>
-      <w:proofErr w:type="gramStart"/>
       <w:r>
         <w:rPr>
           <w:rFonts w:ascii="Times New Roman" w:hAnsi="Times New Roman" w:cs="Times New Roman"/>
@@ -300,9 +276,17 @@
           <w:szCs w:val="24"/>
           <w:lang w:val="en-SG"/>
         </w:rPr>
-        <w:t>canDo</w:t>
-      </w:r>
-      <w:proofErr w:type="spellEnd"/>
+        <w:t>canDo()</w:t>
+      </w:r>
+      <w:r>
+        <w:rPr>
+          <w:rFonts w:ascii="Times New Roman" w:hAnsi="Times New Roman" w:cs="Times New Roman"/>
+          <w:sz w:val="24"/>
+          <w:szCs w:val="24"/>
+          <w:lang w:val="en-SG"/>
+        </w:rPr>
+        <w:t xml:space="preserve"> requiring that the actor have an item in their hand. The </w:t>
+      </w:r>
       <w:r>
         <w:rPr>
           <w:rFonts w:ascii="Times New Roman" w:hAnsi="Times New Roman" w:cs="Times New Roman"/>
@@ -311,49 +295,7 @@
           <w:szCs w:val="24"/>
           <w:lang w:val="en-SG"/>
         </w:rPr>
-        <w:t>(</w:t>
-      </w:r>
-      <w:proofErr w:type="gramEnd"/>
-      <w:r>
-        <w:rPr>
-          <w:rFonts w:ascii="Times New Roman" w:hAnsi="Times New Roman" w:cs="Times New Roman"/>
-          <w:b/>
-          <w:sz w:val="24"/>
-          <w:szCs w:val="24"/>
-          <w:lang w:val="en-SG"/>
-        </w:rPr>
-        <w:t>)</w:t>
-      </w:r>
-      <w:r>
-        <w:rPr>
-          <w:rFonts w:ascii="Times New Roman" w:hAnsi="Times New Roman" w:cs="Times New Roman"/>
-          <w:sz w:val="24"/>
-          <w:szCs w:val="24"/>
-          <w:lang w:val="en-SG"/>
-        </w:rPr>
-        <w:t xml:space="preserve"> requiring that the actor have an item in their hand. The </w:t>
-      </w:r>
-      <w:proofErr w:type="gramStart"/>
-      <w:r>
-        <w:rPr>
-          <w:rFonts w:ascii="Times New Roman" w:hAnsi="Times New Roman" w:cs="Times New Roman"/>
-          <w:b/>
-          <w:sz w:val="24"/>
-          <w:szCs w:val="24"/>
-          <w:lang w:val="en-SG"/>
-        </w:rPr>
-        <w:t>act(</w:t>
-      </w:r>
-      <w:proofErr w:type="gramEnd"/>
-      <w:r>
-        <w:rPr>
-          <w:rFonts w:ascii="Times New Roman" w:hAnsi="Times New Roman" w:cs="Times New Roman"/>
-          <w:b/>
-          <w:sz w:val="24"/>
-          <w:szCs w:val="24"/>
-          <w:lang w:val="en-SG"/>
-        </w:rPr>
-        <w:t>)</w:t>
+        <w:t>act()</w:t>
       </w:r>
       <w:r>
         <w:rPr>
@@ -498,8 +440,6 @@
         </w:rPr>
         <w:t xml:space="preserve"> and the </w:t>
       </w:r>
-      <w:proofErr w:type="spellStart"/>
-      <w:proofErr w:type="gramStart"/>
       <w:r>
         <w:rPr>
           <w:rFonts w:ascii="Times New Roman" w:hAnsi="Times New Roman" w:cs="Times New Roman"/>
@@ -510,8 +450,6 @@
         </w:rPr>
         <w:t>Sith</w:t>
       </w:r>
-      <w:proofErr w:type="spellEnd"/>
-      <w:proofErr w:type="gramEnd"/>
       <w:r>
         <w:rPr>
           <w:rFonts w:ascii="Times New Roman" w:hAnsi="Times New Roman" w:cs="Times New Roman"/>
@@ -597,7 +535,6 @@
         </w:rPr>
         <w:t xml:space="preserve"> class, in turn, should extend the abstract class </w:t>
       </w:r>
-      <w:proofErr w:type="spellStart"/>
       <w:r>
         <w:rPr>
           <w:rFonts w:ascii="Times New Roman" w:hAnsi="Times New Roman" w:cs="Times New Roman"/>
@@ -608,7 +545,6 @@
         </w:rPr>
         <w:t>SWActor</w:t>
       </w:r>
-      <w:proofErr w:type="spellEnd"/>
       <w:r>
         <w:rPr>
           <w:rFonts w:ascii="Times New Roman" w:hAnsi="Times New Roman" w:cs="Times New Roman"/>
@@ -636,8 +572,6 @@
         </w:rPr>
         <w:t xml:space="preserve">, it will also be easy to create a </w:t>
       </w:r>
-      <w:proofErr w:type="spellStart"/>
-      <w:proofErr w:type="gramStart"/>
       <w:r>
         <w:rPr>
           <w:rFonts w:ascii="Times New Roman" w:hAnsi="Times New Roman" w:cs="Times New Roman"/>
@@ -648,8 +582,6 @@
         </w:rPr>
         <w:t>Sith</w:t>
       </w:r>
-      <w:proofErr w:type="spellEnd"/>
-      <w:proofErr w:type="gramEnd"/>
       <w:r>
         <w:rPr>
           <w:rFonts w:ascii="Times New Roman" w:hAnsi="Times New Roman" w:cs="Times New Roman"/>
@@ -1124,8 +1056,6 @@
         </w:rPr>
         <w:t xml:space="preserve"> will then have a method </w:t>
       </w:r>
-      <w:proofErr w:type="spellStart"/>
-      <w:proofErr w:type="gramStart"/>
       <w:r>
         <w:rPr>
           <w:rFonts w:ascii="Times New Roman" w:hAnsi="Times New Roman" w:cs="Times New Roman"/>
@@ -1134,29 +1064,7 @@
           <w:szCs w:val="24"/>
           <w:lang w:val="en-SG"/>
         </w:rPr>
-        <w:t>trainLuke</w:t>
-      </w:r>
-      <w:proofErr w:type="spellEnd"/>
-      <w:r>
-        <w:rPr>
-          <w:rFonts w:ascii="Times New Roman" w:hAnsi="Times New Roman" w:cs="Times New Roman"/>
-          <w:b/>
-          <w:sz w:val="24"/>
-          <w:szCs w:val="24"/>
-          <w:lang w:val="en-SG"/>
-        </w:rPr>
-        <w:t>(</w:t>
-      </w:r>
-      <w:proofErr w:type="gramEnd"/>
-      <w:r>
-        <w:rPr>
-          <w:rFonts w:ascii="Times New Roman" w:hAnsi="Times New Roman" w:cs="Times New Roman"/>
-          <w:b/>
-          <w:sz w:val="24"/>
-          <w:szCs w:val="24"/>
-          <w:lang w:val="en-SG"/>
-        </w:rPr>
-        <w:t>)</w:t>
+        <w:t>trainLuke()</w:t>
       </w:r>
       <w:r>
         <w:rPr>
@@ -1346,7 +1254,6 @@
         </w:rPr>
         <w:t xml:space="preserve">could extend </w:t>
       </w:r>
-      <w:proofErr w:type="spellStart"/>
       <w:r>
         <w:rPr>
           <w:rFonts w:ascii="Times New Roman" w:hAnsi="Times New Roman" w:cs="Times New Roman"/>
@@ -1357,7 +1264,6 @@
         </w:rPr>
         <w:t>SWEntity</w:t>
       </w:r>
-      <w:proofErr w:type="spellEnd"/>
       <w:r>
         <w:rPr>
           <w:rFonts w:ascii="Times New Roman" w:hAnsi="Times New Roman" w:cs="Times New Roman"/>
@@ -1612,7 +1518,6 @@
           <w:lang w:val="en-SG"/>
         </w:rPr>
       </w:pPr>
-      <w:proofErr w:type="spellStart"/>
       <w:r>
         <w:rPr>
           <w:rFonts w:ascii="Times New Roman" w:hAnsi="Times New Roman" w:cs="Times New Roman"/>
@@ -1621,18 +1526,7 @@
           <w:szCs w:val="24"/>
           <w:lang w:val="en-SG"/>
         </w:rPr>
-        <w:t>ifOwned</w:t>
-      </w:r>
-      <w:proofErr w:type="spellEnd"/>
-      <w:r>
-        <w:rPr>
-          <w:rFonts w:ascii="Times New Roman" w:hAnsi="Times New Roman" w:cs="Times New Roman"/>
-          <w:b/>
-          <w:sz w:val="24"/>
-          <w:szCs w:val="24"/>
-          <w:lang w:val="en-SG"/>
-        </w:rPr>
-        <w:t>()</w:t>
+        <w:t>ifOwned()</w:t>
       </w:r>
       <w:r>
         <w:rPr>
@@ -1650,29 +1544,17 @@
           <w:szCs w:val="24"/>
           <w:lang w:val="en-SG"/>
         </w:rPr>
-        <w:t xml:space="preserve"> which returns a Boolean value that indicates whether the </w:t>
-      </w:r>
-      <w:r>
-        <w:rPr>
-          <w:rFonts w:ascii="Times New Roman" w:hAnsi="Times New Roman" w:cs="Times New Roman"/>
-          <w:i/>
-          <w:sz w:val="24"/>
-          <w:szCs w:val="24"/>
-          <w:lang w:val="en-SG"/>
-        </w:rPr>
-        <w:t>Droid</w:t>
-      </w:r>
-      <w:r>
-        <w:rPr>
-          <w:rFonts w:ascii="Times New Roman" w:hAnsi="Times New Roman" w:cs="Times New Roman"/>
-          <w:sz w:val="24"/>
-          <w:szCs w:val="24"/>
-          <w:lang w:val="en-SG"/>
-        </w:rPr>
-        <w:t xml:space="preserve"> has an owner</w:t>
-      </w:r>
-      <w:bookmarkStart w:id="0" w:name="_GoBack"/>
-      <w:bookmarkEnd w:id="0"/>
+        <w:t xml:space="preserve"> which </w:t>
+      </w:r>
+      <w:r>
+        <w:rPr>
+          <w:rFonts w:ascii="Times New Roman" w:hAnsi="Times New Roman" w:cs="Times New Roman"/>
+          <w:sz w:val="24"/>
+          <w:szCs w:val="24"/>
+          <w:lang w:val="en-SG"/>
+        </w:rPr>
+        <w:t>check if the owner attribute of the droid has been set to anyone</w:t>
+      </w:r>
     </w:p>
     <w:p>
       <w:pPr>
@@ -1689,8 +1571,6 @@
           <w:lang w:val="en-SG"/>
         </w:rPr>
       </w:pPr>
-      <w:proofErr w:type="spellStart"/>
-      <w:proofErr w:type="gramStart"/>
       <w:r>
         <w:rPr>
           <w:rFonts w:ascii="Times New Roman" w:hAnsi="Times New Roman" w:cs="Times New Roman"/>
@@ -1699,57 +1579,52 @@
           <w:szCs w:val="24"/>
           <w:lang w:val="en-SG"/>
         </w:rPr>
-        <w:t>getOwnerRelativePosition</w:t>
-      </w:r>
-      <w:proofErr w:type="spellEnd"/>
-      <w:r>
-        <w:rPr>
-          <w:rFonts w:ascii="Times New Roman" w:hAnsi="Times New Roman" w:cs="Times New Roman"/>
-          <w:b/>
-          <w:sz w:val="24"/>
-          <w:szCs w:val="24"/>
-          <w:lang w:val="en-SG"/>
-        </w:rPr>
-        <w:t>(</w:t>
-      </w:r>
-      <w:proofErr w:type="gramEnd"/>
-      <w:r>
-        <w:rPr>
-          <w:rFonts w:ascii="Times New Roman" w:hAnsi="Times New Roman" w:cs="Times New Roman"/>
-          <w:b/>
-          <w:sz w:val="24"/>
-          <w:szCs w:val="24"/>
-          <w:lang w:val="en-SG"/>
-        </w:rPr>
-        <w:t>)</w:t>
-      </w:r>
-      <w:r>
-        <w:rPr>
-          <w:rFonts w:ascii="Times New Roman" w:hAnsi="Times New Roman" w:cs="Times New Roman"/>
-          <w:sz w:val="24"/>
-          <w:szCs w:val="24"/>
-          <w:lang w:val="en-SG"/>
-        </w:rPr>
-        <w:t xml:space="preserve">, which returns the position of the </w:t>
-      </w:r>
-      <w:r>
-        <w:rPr>
-          <w:rFonts w:ascii="Times New Roman" w:hAnsi="Times New Roman" w:cs="Times New Roman"/>
-          <w:i/>
-          <w:sz w:val="24"/>
-          <w:szCs w:val="24"/>
-          <w:lang w:val="en-SG"/>
-        </w:rPr>
-        <w:t xml:space="preserve">Droid’s </w:t>
-      </w:r>
-      <w:r>
-        <w:rPr>
-          <w:rFonts w:ascii="Times New Roman" w:hAnsi="Times New Roman" w:cs="Times New Roman"/>
-          <w:sz w:val="24"/>
-          <w:szCs w:val="24"/>
-          <w:lang w:val="en-SG"/>
-        </w:rPr>
-        <w:t xml:space="preserve">owner. </w:t>
+        <w:t>ifOwnerInNeighbour</w:t>
+      </w:r>
+      <w:r>
+        <w:rPr>
+          <w:rFonts w:ascii="Times New Roman" w:hAnsi="Times New Roman" w:cs="Times New Roman"/>
+          <w:sz w:val="24"/>
+          <w:szCs w:val="24"/>
+          <w:lang w:val="en-SG"/>
+        </w:rPr>
+        <w:t xml:space="preserve"> </w:t>
+      </w:r>
+      <w:r>
+        <w:rPr>
+          <w:rFonts w:ascii="Times New Roman" w:hAnsi="Times New Roman" w:cs="Times New Roman"/>
+          <w:sz w:val="24"/>
+          <w:szCs w:val="24"/>
+          <w:lang w:val="en-SG"/>
+        </w:rPr>
+        <w:t xml:space="preserve">(), </w:t>
+      </w:r>
+      <w:r>
+        <w:rPr>
+          <w:rFonts w:ascii="Times New Roman" w:hAnsi="Times New Roman" w:cs="Times New Roman"/>
+          <w:sz w:val="24"/>
+          <w:szCs w:val="24"/>
+          <w:lang w:val="en-SG"/>
+        </w:rPr>
+        <w:t xml:space="preserve">it will call the getNeighbour() in Location to determine the neighbour of the droid and call whereIs() in EntityManger to get the location of its owner and compare them in order to </w:t>
+      </w:r>
+      <w:r>
+        <w:rPr>
+          <w:rFonts w:ascii="Times New Roman" w:hAnsi="Times New Roman" w:cs="Times New Roman"/>
+          <w:sz w:val="24"/>
+          <w:szCs w:val="24"/>
+          <w:lang w:val="en-SG"/>
+        </w:rPr>
+        <w:t xml:space="preserve">return a Boolean value </w:t>
+      </w:r>
+      <w:r>
+        <w:rPr>
+          <w:rFonts w:ascii="Times New Roman" w:hAnsi="Times New Roman" w:cs="Times New Roman"/>
+          <w:sz w:val="24"/>
+          <w:szCs w:val="24"/>
+          <w:lang w:val="en-SG"/>
+        </w:rPr>
+        <w:t>represent if owner in the neighbour of the droid</w:t>
       </w:r>
     </w:p>
     <w:p>
@@ -1767,7 +1642,6 @@
           <w:lang w:val="en-SG"/>
         </w:rPr>
       </w:pPr>
-      <w:proofErr w:type="spellStart"/>
       <w:r>
         <w:rPr>
           <w:rFonts w:ascii="Times New Roman" w:hAnsi="Times New Roman" w:cs="Times New Roman"/>
@@ -1776,9 +1650,8 @@
           <w:szCs w:val="24"/>
           <w:lang w:val="en-SG"/>
         </w:rPr>
-        <w:t>ifDirectionAvailable</w:t>
-      </w:r>
-      <w:proofErr w:type="spellEnd"/>
+        <w:t>ifDirectionAvailable(</w:t>
+      </w:r>
       <w:r>
         <w:rPr>
           <w:rFonts w:ascii="Times New Roman" w:hAnsi="Times New Roman" w:cs="Times New Roman"/>
@@ -1787,35 +1660,35 @@
           <w:szCs w:val="24"/>
           <w:lang w:val="en-SG"/>
         </w:rPr>
-        <w:t>()</w:t>
-      </w:r>
-      <w:r>
-        <w:rPr>
-          <w:rFonts w:ascii="Times New Roman" w:hAnsi="Times New Roman" w:cs="Times New Roman"/>
-          <w:sz w:val="24"/>
-          <w:szCs w:val="24"/>
-          <w:lang w:val="en-SG"/>
-        </w:rPr>
-        <w:t xml:space="preserve">, which returns a Boolean value that indicates whether the </w:t>
-      </w:r>
-      <w:r>
-        <w:rPr>
-          <w:rFonts w:ascii="Times New Roman" w:hAnsi="Times New Roman" w:cs="Times New Roman"/>
-          <w:i/>
-          <w:sz w:val="24"/>
-          <w:szCs w:val="24"/>
-          <w:lang w:val="en-SG"/>
-        </w:rPr>
-        <w:t>Droid</w:t>
-      </w:r>
-      <w:r>
-        <w:rPr>
-          <w:rFonts w:ascii="Times New Roman" w:hAnsi="Times New Roman" w:cs="Times New Roman"/>
-          <w:sz w:val="24"/>
-          <w:szCs w:val="24"/>
-          <w:lang w:val="en-SG"/>
-        </w:rPr>
-        <w:t xml:space="preserve"> can </w:t>
+        <w:t>compassBearing c</w:t>
+      </w:r>
+      <w:r>
+        <w:rPr>
+          <w:rFonts w:ascii="Times New Roman" w:hAnsi="Times New Roman" w:cs="Times New Roman"/>
+          <w:b/>
+          <w:sz w:val="24"/>
+          <w:szCs w:val="24"/>
+          <w:lang w:val="en-SG"/>
+        </w:rPr>
+        <w:t>)</w:t>
+      </w:r>
+      <w:r>
+        <w:rPr>
+          <w:rFonts w:ascii="Times New Roman" w:hAnsi="Times New Roman" w:cs="Times New Roman"/>
+          <w:sz w:val="24"/>
+          <w:szCs w:val="24"/>
+          <w:lang w:val="en-SG"/>
+        </w:rPr>
+        <w:t xml:space="preserve">, </w:t>
+      </w:r>
+      <w:r>
+        <w:rPr>
+          <w:rFonts w:ascii="Times New Roman" w:hAnsi="Times New Roman" w:cs="Times New Roman"/>
+          <w:sz w:val="24"/>
+          <w:szCs w:val="24"/>
+          <w:lang w:val="en-SG"/>
+        </w:rPr>
+        <w:t>it will call the function hasExit() in Location to determine if the direction in valid</w:t>
       </w:r>
     </w:p>
     <w:p>
@@ -1833,8 +1706,6 @@
           <w:lang w:val="en-SG"/>
         </w:rPr>
       </w:pPr>
-      <w:proofErr w:type="spellStart"/>
-      <w:proofErr w:type="gramStart"/>
       <w:r>
         <w:rPr>
           <w:rFonts w:ascii="Times New Roman" w:hAnsi="Times New Roman" w:cs="Times New Roman"/>
@@ -1843,9 +1714,8 @@
           <w:szCs w:val="24"/>
           <w:lang w:val="en-SG"/>
         </w:rPr>
-        <w:t>droidAct</w:t>
-      </w:r>
-      <w:proofErr w:type="spellEnd"/>
+        <w:t>takeDamageInBadland</w:t>
+      </w:r>
       <w:r>
         <w:rPr>
           <w:rFonts w:ascii="Times New Roman" w:hAnsi="Times New Roman" w:cs="Times New Roman"/>
@@ -1854,9 +1724,8 @@
           <w:szCs w:val="24"/>
           <w:lang w:val="en-SG"/>
         </w:rPr>
-        <w:t>(</w:t>
-      </w:r>
-      <w:proofErr w:type="gramEnd"/>
+        <w:t>s</w:t>
+      </w:r>
       <w:r>
         <w:rPr>
           <w:rFonts w:ascii="Times New Roman" w:hAnsi="Times New Roman" w:cs="Times New Roman"/>
@@ -1865,35 +1734,35 @@
           <w:szCs w:val="24"/>
           <w:lang w:val="en-SG"/>
         </w:rPr>
-        <w:t>)</w:t>
-      </w:r>
-      <w:r>
-        <w:rPr>
-          <w:rFonts w:ascii="Times New Roman" w:hAnsi="Times New Roman" w:cs="Times New Roman"/>
-          <w:sz w:val="24"/>
-          <w:szCs w:val="24"/>
-          <w:lang w:val="en-SG"/>
-        </w:rPr>
-        <w:t xml:space="preserve">, which  determines the action of the </w:t>
-      </w:r>
-      <w:r>
-        <w:rPr>
-          <w:rFonts w:ascii="Times New Roman" w:hAnsi="Times New Roman" w:cs="Times New Roman"/>
-          <w:i/>
-          <w:sz w:val="24"/>
-          <w:szCs w:val="24"/>
-          <w:lang w:val="en-SG"/>
-        </w:rPr>
-        <w:t>Droid</w:t>
-      </w:r>
-      <w:r>
-        <w:rPr>
-          <w:rFonts w:ascii="Times New Roman" w:hAnsi="Times New Roman" w:cs="Times New Roman"/>
-          <w:sz w:val="24"/>
-          <w:szCs w:val="24"/>
-          <w:lang w:val="en-SG"/>
-        </w:rPr>
-        <w:t xml:space="preserve"> as specified in the assignment instruction document.</w:t>
+        <w:t>()</w:t>
+      </w:r>
+      <w:r>
+        <w:rPr>
+          <w:rFonts w:ascii="Times New Roman" w:hAnsi="Times New Roman" w:cs="Times New Roman"/>
+          <w:sz w:val="24"/>
+          <w:szCs w:val="24"/>
+          <w:lang w:val="en-SG"/>
+        </w:rPr>
+        <w:t xml:space="preserve">, which decreases the </w:t>
+      </w:r>
+      <w:r>
+        <w:rPr>
+          <w:rFonts w:ascii="Times New Roman" w:hAnsi="Times New Roman" w:cs="Times New Roman"/>
+          <w:i/>
+          <w:sz w:val="24"/>
+          <w:szCs w:val="24"/>
+          <w:lang w:val="en-SG"/>
+        </w:rPr>
+        <w:t>Droid’s</w:t>
+      </w:r>
+      <w:r>
+        <w:rPr>
+          <w:rFonts w:ascii="Times New Roman" w:hAnsi="Times New Roman" w:cs="Times New Roman"/>
+          <w:sz w:val="24"/>
+          <w:szCs w:val="24"/>
+          <w:lang w:val="en-SG"/>
+        </w:rPr>
+        <w:t xml:space="preserve"> health points when walking through the Badlands</w:t>
       </w:r>
     </w:p>
     <w:p>
@@ -1911,7 +1780,6 @@
           <w:lang w:val="en-SG"/>
         </w:rPr>
       </w:pPr>
-      <w:proofErr w:type="spellStart"/>
       <w:r>
         <w:rPr>
           <w:rFonts w:ascii="Times New Roman" w:hAnsi="Times New Roman" w:cs="Times New Roman"/>
@@ -1920,57 +1788,49 @@
           <w:szCs w:val="24"/>
           <w:lang w:val="en-SG"/>
         </w:rPr>
-        <w:t>takeDamageInBadland</w:t>
-      </w:r>
-      <w:r>
-        <w:rPr>
-          <w:rFonts w:ascii="Times New Roman" w:hAnsi="Times New Roman" w:cs="Times New Roman"/>
-          <w:b/>
-          <w:sz w:val="24"/>
-          <w:szCs w:val="24"/>
-          <w:lang w:val="en-SG"/>
-        </w:rPr>
-        <w:t>s</w:t>
-      </w:r>
-      <w:proofErr w:type="spellEnd"/>
-      <w:r>
-        <w:rPr>
-          <w:rFonts w:ascii="Times New Roman" w:hAnsi="Times New Roman" w:cs="Times New Roman"/>
-          <w:b/>
-          <w:sz w:val="24"/>
-          <w:szCs w:val="24"/>
-          <w:lang w:val="en-SG"/>
-        </w:rPr>
-        <w:t>()</w:t>
-      </w:r>
-      <w:r>
-        <w:rPr>
-          <w:rFonts w:ascii="Times New Roman" w:hAnsi="Times New Roman" w:cs="Times New Roman"/>
-          <w:sz w:val="24"/>
-          <w:szCs w:val="24"/>
-          <w:lang w:val="en-SG"/>
-        </w:rPr>
-        <w:t xml:space="preserve">, which decreases the </w:t>
-      </w:r>
-      <w:r>
-        <w:rPr>
-          <w:rFonts w:ascii="Times New Roman" w:hAnsi="Times New Roman" w:cs="Times New Roman"/>
-          <w:i/>
-          <w:sz w:val="24"/>
-          <w:szCs w:val="24"/>
-          <w:lang w:val="en-SG"/>
-        </w:rPr>
-        <w:t>Droid’s</w:t>
-      </w:r>
-      <w:r>
-        <w:rPr>
-          <w:rFonts w:ascii="Times New Roman" w:hAnsi="Times New Roman" w:cs="Times New Roman"/>
-          <w:sz w:val="24"/>
-          <w:szCs w:val="24"/>
-          <w:lang w:val="en-SG"/>
-        </w:rPr>
-        <w:t xml:space="preserve"> health points when walking through the Badlands</w:t>
-      </w:r>
+        <w:t>checkIfMobile(),</w:t>
+      </w:r>
+      <w:r>
+        <w:rPr>
+          <w:rFonts w:ascii="Times New Roman" w:hAnsi="Times New Roman" w:cs="Times New Roman"/>
+          <w:sz w:val="24"/>
+          <w:szCs w:val="24"/>
+          <w:lang w:val="en-SG"/>
+        </w:rPr>
+        <w:t xml:space="preserve"> it will check if the hitpoint of the droid is positive to determine if the Move() function is called in the following code</w:t>
+      </w:r>
+    </w:p>
+    <w:p>
+      <w:pPr>
+        <w:spacing w:before="240" w:line="276" w:lineRule="auto"/>
+        <w:ind w:left="720"/>
+        <w:rPr>
+          <w:rFonts w:ascii="Times New Roman" w:hAnsi="Times New Roman" w:cs="Times New Roman"/>
+          <w:sz w:val="24"/>
+          <w:szCs w:val="24"/>
+          <w:lang w:val="en-SG"/>
+        </w:rPr>
+      </w:pPr>
+      <w:r>
+        <w:rPr>
+          <w:rFonts w:ascii="Times New Roman" w:hAnsi="Times New Roman" w:cs="Times New Roman"/>
+          <w:sz w:val="24"/>
+          <w:szCs w:val="24"/>
+          <w:lang w:val="en-SG"/>
+        </w:rPr>
+        <w:t>We also create a new action called “Own” extend affordance in starwars.actions package to help us setup the relati</w:t>
+      </w:r>
+      <w:r>
+        <w:rPr>
+          <w:rFonts w:ascii="Times New Roman" w:hAnsi="Times New Roman" w:cs="Times New Roman"/>
+          <w:sz w:val="24"/>
+          <w:szCs w:val="24"/>
+          <w:lang w:val="en-SG"/>
+        </w:rPr>
+        <w:t>onship between owner and droid</w:t>
+      </w:r>
+      <w:bookmarkStart w:id="0" w:name="_GoBack"/>
+      <w:bookmarkEnd w:id="0"/>
     </w:p>
     <w:p>
       <w:pPr>
@@ -1994,8 +1854,8 @@
 </file>
 
 <file path=word/numbering.xml><?xml version="1.0" encoding="utf-8"?>
-<w:numbering xmlns:wpc="http://schemas.microsoft.com/office/word/2010/wordprocessingCanvas" xmlns:mc="http://schemas.openxmlformats.org/markup-compatibility/2006" xmlns:o="urn:schemas-microsoft-com:office:office" xmlns:r="http://schemas.openxmlformats.org/officeDocument/2006/relationships" xmlns:m="http://schemas.openxmlformats.org/officeDocument/2006/math" xmlns:v="urn:schemas-microsoft-com:vml" xmlns:wp14="http://schemas.microsoft.com/office/word/2010/wordprocessingDrawing" xmlns:wp="http://schemas.openxmlformats.org/drawingml/2006/wordprocessingDrawing" xmlns:w10="urn:schemas-microsoft-com:office:word" xmlns:w="http://schemas.openxmlformats.org/wordprocessingml/2006/main" xmlns:w14="http://schemas.microsoft.com/office/word/2010/wordml" xmlns:w15="http://schemas.microsoft.com/office/word/2012/wordml" xmlns:wpg="http://schemas.microsoft.com/office/word/2010/wordprocessingGroup" xmlns:wpi="http://schemas.microsoft.com/office/word/2010/wordprocessingInk" xmlns:wne="http://schemas.microsoft.com/office/word/2006/wordml" xmlns:wps="http://schemas.microsoft.com/office/word/2010/wordprocessingShape" mc:Ignorable="w14 w15 wp14">
-  <w:abstractNum w:abstractNumId="0" w15:restartNumberingAfterBreak="0">
+<w:numbering xmlns:wpc="http://schemas.microsoft.com/office/word/2010/wordprocessingCanvas" xmlns:mo="http://schemas.microsoft.com/office/mac/office/2008/main" xmlns:mc="http://schemas.openxmlformats.org/markup-compatibility/2006" xmlns:mv="urn:schemas-microsoft-com:mac:vml" xmlns:o="urn:schemas-microsoft-com:office:office" xmlns:r="http://schemas.openxmlformats.org/officeDocument/2006/relationships" xmlns:m="http://schemas.openxmlformats.org/officeDocument/2006/math" xmlns:v="urn:schemas-microsoft-com:vml" xmlns:wp14="http://schemas.microsoft.com/office/word/2010/wordprocessingDrawing" xmlns:wp="http://schemas.openxmlformats.org/drawingml/2006/wordprocessingDrawing" xmlns:w10="urn:schemas-microsoft-com:office:word" xmlns:w="http://schemas.openxmlformats.org/wordprocessingml/2006/main" xmlns:w14="http://schemas.microsoft.com/office/word/2010/wordml" xmlns:w15="http://schemas.microsoft.com/office/word/2012/wordml" xmlns:wpg="http://schemas.microsoft.com/office/word/2010/wordprocessingGroup" xmlns:wpi="http://schemas.microsoft.com/office/word/2010/wordprocessingInk" xmlns:wne="http://schemas.microsoft.com/office/word/2006/wordml" xmlns:wps="http://schemas.microsoft.com/office/word/2010/wordprocessingShape" mc:Ignorable="w14 w15 wp14">
+  <w:abstractNum w:abstractNumId="0">
     <w:nsid w:val="19FA397A"/>
     <w:multiLevelType w:val="hybridMultilevel"/>
     <w:tmpl w:val="32B0DC70"/>
@@ -2110,7 +1970,7 @@
       </w:rPr>
     </w:lvl>
   </w:abstractNum>
-  <w:abstractNum w:abstractNumId="1" w15:restartNumberingAfterBreak="0">
+  <w:abstractNum w:abstractNumId="1">
     <w:nsid w:val="28417B04"/>
     <w:multiLevelType w:val="hybridMultilevel"/>
     <w:tmpl w:val="19C04590"/>
@@ -2223,7 +2083,7 @@
       </w:rPr>
     </w:lvl>
   </w:abstractNum>
-  <w:abstractNum w:abstractNumId="2" w15:restartNumberingAfterBreak="0">
+  <w:abstractNum w:abstractNumId="2">
     <w:nsid w:val="46B42B37"/>
     <w:multiLevelType w:val="hybridMultilevel"/>
     <w:tmpl w:val="3EBAC41A"/>
@@ -2336,7 +2196,7 @@
       </w:rPr>
     </w:lvl>
   </w:abstractNum>
-  <w:abstractNum w:abstractNumId="3" w15:restartNumberingAfterBreak="0">
+  <w:abstractNum w:abstractNumId="3">
     <w:nsid w:val="5B214A63"/>
     <w:multiLevelType w:val="hybridMultilevel"/>
     <w:tmpl w:val="0ADE6C26"/>
@@ -2449,7 +2309,7 @@
       </w:rPr>
     </w:lvl>
   </w:abstractNum>
-  <w:abstractNum w:abstractNumId="4" w15:restartNumberingAfterBreak="0">
+  <w:abstractNum w:abstractNumId="4">
     <w:nsid w:val="6B795CE8"/>
     <w:multiLevelType w:val="hybridMultilevel"/>
     <w:tmpl w:val="E1320126"/>
@@ -2535,7 +2395,7 @@
       </w:pPr>
     </w:lvl>
   </w:abstractNum>
-  <w:abstractNum w:abstractNumId="5" w15:restartNumberingAfterBreak="0">
+  <w:abstractNum w:abstractNumId="5">
     <w:nsid w:val="734D2730"/>
     <w:multiLevelType w:val="hybridMultilevel"/>
     <w:tmpl w:val="EE90CE5E"/>
@@ -2648,7 +2508,7 @@
       </w:rPr>
     </w:lvl>
   </w:abstractNum>
-  <w:abstractNum w:abstractNumId="6" w15:restartNumberingAfterBreak="0">
+  <w:abstractNum w:abstractNumId="6">
     <w:nsid w:val="7BF53660"/>
     <w:multiLevelType w:val="hybridMultilevel"/>
     <w:tmpl w:val="6A82643C"/>
@@ -2761,7 +2621,7 @@
       </w:rPr>
     </w:lvl>
   </w:abstractNum>
-  <w:abstractNum w:abstractNumId="7" w15:restartNumberingAfterBreak="0">
+  <w:abstractNum w:abstractNumId="7">
     <w:nsid w:val="7D9102B0"/>
     <w:multiLevelType w:val="hybridMultilevel"/>
     <w:tmpl w:val="B1827BF2"/>
@@ -2918,7 +2778,7 @@
       </w:pPr>
     </w:pPrDefault>
   </w:docDefaults>
-  <w:latentStyles w:defLockedState="0" w:defUIPriority="99" w:defSemiHidden="0" w:defUnhideWhenUsed="0" w:defQFormat="0" w:count="371">
+  <w:latentStyles w:defLockedState="0" w:defUIPriority="99" w:defSemiHidden="0" w:defUnhideWhenUsed="0" w:defQFormat="0" w:count="382">
     <w:lsdException w:name="Normal" w:uiPriority="0" w:qFormat="1"/>
     <w:lsdException w:name="heading 1" w:uiPriority="9" w:qFormat="1"/>
     <w:lsdException w:name="heading 2" w:semiHidden="1" w:uiPriority="9" w:unhideWhenUsed="1" w:qFormat="1"/>
@@ -3024,7 +2884,6 @@
     <w:lsdException w:name="HTML Sample" w:semiHidden="1" w:unhideWhenUsed="1"/>
     <w:lsdException w:name="HTML Typewriter" w:semiHidden="1" w:unhideWhenUsed="1"/>
     <w:lsdException w:name="HTML Variable" w:semiHidden="1" w:unhideWhenUsed="1"/>
-    <w:lsdException w:name="Normal Table" w:semiHidden="1" w:unhideWhenUsed="1"/>
     <w:lsdException w:name="annotation subject" w:semiHidden="1" w:unhideWhenUsed="1"/>
     <w:lsdException w:name="No List" w:semiHidden="1" w:unhideWhenUsed="1"/>
     <w:lsdException w:name="Outline List 1" w:semiHidden="1" w:unhideWhenUsed="1"/>
@@ -3070,11 +2929,9 @@
     <w:lsdException w:name="Table Subtle 1" w:semiHidden="1" w:unhideWhenUsed="1"/>
     <w:lsdException w:name="Table Subtle 2" w:semiHidden="1" w:unhideWhenUsed="1"/>
     <w:lsdException w:name="Table Web 1" w:semiHidden="1" w:unhideWhenUsed="1"/>
-    <w:lsdException w:name="Table Web 2" w:semiHidden="1" w:unhideWhenUsed="1"/>
     <w:lsdException w:name="Table Web 3" w:semiHidden="1" w:unhideWhenUsed="1"/>
     <w:lsdException w:name="Balloon Text" w:semiHidden="1" w:unhideWhenUsed="1"/>
     <w:lsdException w:name="Table Grid" w:uiPriority="39"/>
-    <w:lsdException w:name="Table Theme" w:semiHidden="1" w:unhideWhenUsed="1"/>
     <w:lsdException w:name="Placeholder Text" w:semiHidden="1"/>
     <w:lsdException w:name="No Spacing" w:uiPriority="1" w:qFormat="1"/>
     <w:lsdException w:name="Light Shading" w:uiPriority="60"/>
@@ -3290,6 +3147,8 @@
     <w:lsdException w:name="List Table 5 Dark Accent 6" w:uiPriority="50"/>
     <w:lsdException w:name="List Table 6 Colorful Accent 6" w:uiPriority="51"/>
     <w:lsdException w:name="List Table 7 Colorful Accent 6" w:uiPriority="52"/>
+    <w:lsdException w:name="Mention" w:semiHidden="1" w:unhideWhenUsed="1"/>
+    <w:lsdException w:name="Smart Hyperlink" w:semiHidden="1" w:unhideWhenUsed="1"/>
   </w:latentStyles>
   <w:style w:type="paragraph" w:default="1" w:styleId="Normal">
     <w:name w:val="Normal"/>

</xml_diff>

<commit_message>
I deleted some expression with sith and jedi class that are not expressed in diagram
</commit_message>
<xml_diff>
--- a/Assignment1/Design Rationale.docx
+++ b/Assignment1/Design Rationale.docx
@@ -99,6 +99,7 @@
         </w:rPr>
         <w:t xml:space="preserve">Entities have a Take affordance, which allows them to pick an item up. This affordance is realized by </w:t>
       </w:r>
+      <w:proofErr w:type="spellStart"/>
       <w:r>
         <w:rPr>
           <w:rFonts w:ascii="Times New Roman" w:hAnsi="Times New Roman" w:cs="Times New Roman"/>
@@ -109,6 +110,7 @@
         </w:rPr>
         <w:t>SWActionInterface</w:t>
       </w:r>
+      <w:proofErr w:type="spellEnd"/>
       <w:r>
         <w:rPr>
           <w:rFonts w:ascii="Times New Roman" w:hAnsi="Times New Roman" w:cs="Times New Roman"/>
@@ -127,6 +129,7 @@
         </w:rPr>
         <w:t xml:space="preserve">Star Wars Affordances also extends </w:t>
       </w:r>
+      <w:proofErr w:type="spellStart"/>
       <w:r>
         <w:rPr>
           <w:rFonts w:ascii="Times New Roman" w:hAnsi="Times New Roman" w:cs="Times New Roman"/>
@@ -137,6 +140,7 @@
         </w:rPr>
         <w:t>SWAffordance</w:t>
       </w:r>
+      <w:proofErr w:type="spellEnd"/>
       <w:r>
         <w:rPr>
           <w:rFonts w:ascii="Times New Roman" w:hAnsi="Times New Roman" w:cs="Times New Roman"/>
@@ -146,6 +150,7 @@
         </w:rPr>
         <w:t xml:space="preserve">, and </w:t>
       </w:r>
+      <w:proofErr w:type="spellStart"/>
       <w:r>
         <w:rPr>
           <w:rFonts w:ascii="Times New Roman" w:hAnsi="Times New Roman" w:cs="Times New Roman"/>
@@ -156,6 +161,7 @@
         </w:rPr>
         <w:t>SWAffordance</w:t>
       </w:r>
+      <w:proofErr w:type="spellEnd"/>
       <w:r>
         <w:rPr>
           <w:rFonts w:ascii="Times New Roman" w:hAnsi="Times New Roman" w:cs="Times New Roman"/>
@@ -165,6 +171,7 @@
         </w:rPr>
         <w:t xml:space="preserve"> is realized by </w:t>
       </w:r>
+      <w:proofErr w:type="spellStart"/>
       <w:r>
         <w:rPr>
           <w:rFonts w:ascii="Times New Roman" w:hAnsi="Times New Roman" w:cs="Times New Roman"/>
@@ -175,6 +182,7 @@
         </w:rPr>
         <w:t>SWActionInterface</w:t>
       </w:r>
+      <w:proofErr w:type="spellEnd"/>
       <w:r>
         <w:rPr>
           <w:rFonts w:ascii="Times New Roman" w:hAnsi="Times New Roman" w:cs="Times New Roman"/>
@@ -211,6 +219,7 @@
         </w:rPr>
         <w:t xml:space="preserve">to extend </w:t>
       </w:r>
+      <w:proofErr w:type="spellStart"/>
       <w:r>
         <w:rPr>
           <w:rFonts w:ascii="Times New Roman" w:hAnsi="Times New Roman" w:cs="Times New Roman"/>
@@ -221,6 +230,7 @@
         </w:rPr>
         <w:t>SWAffordance</w:t>
       </w:r>
+      <w:proofErr w:type="spellEnd"/>
       <w:r>
         <w:rPr>
           <w:rFonts w:ascii="Times New Roman" w:hAnsi="Times New Roman" w:cs="Times New Roman"/>
@@ -240,15 +250,27 @@
         </w:rPr>
         <w:t xml:space="preserve">(and by definition, is realized by </w:t>
       </w:r>
-      <w:r>
-        <w:rPr>
-          <w:rFonts w:ascii="Times New Roman" w:hAnsi="Times New Roman" w:cs="Times New Roman"/>
-          <w:i/>
-          <w:sz w:val="24"/>
-          <w:szCs w:val="24"/>
-          <w:lang w:val="en-SG"/>
-        </w:rPr>
-        <w:t>SWActionInterface)</w:t>
+      <w:proofErr w:type="spellStart"/>
+      <w:r>
+        <w:rPr>
+          <w:rFonts w:ascii="Times New Roman" w:hAnsi="Times New Roman" w:cs="Times New Roman"/>
+          <w:i/>
+          <w:sz w:val="24"/>
+          <w:szCs w:val="24"/>
+          <w:lang w:val="en-SG"/>
+        </w:rPr>
+        <w:t>SWActionInterface</w:t>
+      </w:r>
+      <w:proofErr w:type="spellEnd"/>
+      <w:r>
+        <w:rPr>
+          <w:rFonts w:ascii="Times New Roman" w:hAnsi="Times New Roman" w:cs="Times New Roman"/>
+          <w:i/>
+          <w:sz w:val="24"/>
+          <w:szCs w:val="24"/>
+          <w:lang w:val="en-SG"/>
+        </w:rPr>
+        <w:t>)</w:t>
       </w:r>
       <w:r>
         <w:rPr>
@@ -268,6 +290,7 @@
         </w:rPr>
         <w:t xml:space="preserve"> Leave should have similar methods to Take, with the condition for </w:t>
       </w:r>
+      <w:proofErr w:type="spellStart"/>
       <w:r>
         <w:rPr>
           <w:rFonts w:ascii="Times New Roman" w:hAnsi="Times New Roman" w:cs="Times New Roman"/>
@@ -276,7 +299,18 @@
           <w:szCs w:val="24"/>
           <w:lang w:val="en-SG"/>
         </w:rPr>
-        <w:t>canDo()</w:t>
+        <w:t>canDo</w:t>
+      </w:r>
+      <w:proofErr w:type="spellEnd"/>
+      <w:r>
+        <w:rPr>
+          <w:rFonts w:ascii="Times New Roman" w:hAnsi="Times New Roman" w:cs="Times New Roman"/>
+          <w:b/>
+          <w:sz w:val="24"/>
+          <w:szCs w:val="24"/>
+          <w:lang w:val="en-SG"/>
+        </w:rPr>
+        <w:t>()</w:t>
       </w:r>
       <w:r>
         <w:rPr>
@@ -381,16 +415,63 @@
           <w:szCs w:val="24"/>
           <w:lang w:val="en-SG"/>
         </w:rPr>
-        <w:t>is initialized in specific actors. This is because only several people hav</w:t>
-      </w:r>
-      <w:r>
-        <w:rPr>
-          <w:rFonts w:ascii="Times New Roman" w:hAnsi="Times New Roman" w:cs="Times New Roman"/>
-          <w:sz w:val="24"/>
-          <w:szCs w:val="24"/>
-          <w:lang w:val="en-SG"/>
-        </w:rPr>
-        <w:t xml:space="preserve">e the ability to use the </w:t>
+        <w:t xml:space="preserve">is initialized in </w:t>
+      </w:r>
+      <w:r>
+        <w:rPr>
+          <w:rFonts w:ascii="Times New Roman" w:hAnsi="Times New Roman" w:cs="Times New Roman"/>
+          <w:sz w:val="24"/>
+          <w:szCs w:val="24"/>
+          <w:lang w:val="en-SG"/>
+        </w:rPr>
+        <w:t xml:space="preserve">all </w:t>
+      </w:r>
+      <w:proofErr w:type="spellStart"/>
+      <w:r>
+        <w:rPr>
+          <w:rFonts w:ascii="Times New Roman" w:hAnsi="Times New Roman" w:cs="Times New Roman"/>
+          <w:sz w:val="24"/>
+          <w:szCs w:val="24"/>
+          <w:lang w:val="en-SG"/>
+        </w:rPr>
+        <w:t>starwar</w:t>
+      </w:r>
+      <w:proofErr w:type="spellEnd"/>
+      <w:r>
+        <w:rPr>
+          <w:rFonts w:ascii="Times New Roman" w:hAnsi="Times New Roman" w:cs="Times New Roman"/>
+          <w:sz w:val="24"/>
+          <w:szCs w:val="24"/>
+          <w:lang w:val="en-SG"/>
+        </w:rPr>
+        <w:t xml:space="preserve"> actors. </w:t>
+      </w:r>
+      <w:r>
+        <w:rPr>
+          <w:rFonts w:ascii="Times New Roman" w:hAnsi="Times New Roman" w:cs="Times New Roman"/>
+          <w:sz w:val="24"/>
+          <w:szCs w:val="24"/>
+          <w:lang w:val="en-SG"/>
+        </w:rPr>
+        <w:t xml:space="preserve">Several </w:t>
+      </w:r>
+      <w:r>
+        <w:rPr>
+          <w:rFonts w:ascii="Times New Roman" w:hAnsi="Times New Roman" w:cs="Times New Roman"/>
+          <w:sz w:val="24"/>
+          <w:szCs w:val="24"/>
+          <w:lang w:val="en-SG"/>
+        </w:rPr>
+        <w:t>actors who a</w:t>
+      </w:r>
+      <w:r>
+        <w:rPr>
+          <w:rFonts w:ascii="Times New Roman" w:hAnsi="Times New Roman" w:cs="Times New Roman"/>
+          <w:sz w:val="24"/>
+          <w:szCs w:val="24"/>
+          <w:lang w:val="en-SG"/>
+        </w:rPr>
+        <w:t xml:space="preserve">re known to be able to use the </w:t>
       </w:r>
       <w:r>
         <w:rPr>
@@ -419,7 +500,7 @@
           <w:szCs w:val="24"/>
           <w:lang w:val="en-SG"/>
         </w:rPr>
-        <w:t xml:space="preserve"> (namely the </w:t>
+        <w:t xml:space="preserve"> should extend a </w:t>
       </w:r>
       <w:r>
         <w:rPr>
@@ -438,178 +519,97 @@
           <w:szCs w:val="24"/>
           <w:lang w:val="en-SG"/>
         </w:rPr>
-        <w:t xml:space="preserve"> and the </w:t>
-      </w:r>
-      <w:r>
-        <w:rPr>
-          <w:rFonts w:ascii="Times New Roman" w:hAnsi="Times New Roman" w:cs="Times New Roman"/>
-          <w:i/>
-          <w:sz w:val="24"/>
-          <w:szCs w:val="24"/>
-          <w:lang w:val="en-SG"/>
-        </w:rPr>
-        <w:t>Sith</w:t>
-      </w:r>
-      <w:r>
-        <w:rPr>
-          <w:rFonts w:ascii="Times New Roman" w:hAnsi="Times New Roman" w:cs="Times New Roman"/>
-          <w:sz w:val="24"/>
-          <w:szCs w:val="24"/>
-          <w:lang w:val="en-SG"/>
-        </w:rPr>
-        <w:t>). Thus, several actors who a</w:t>
-      </w:r>
-      <w:r>
-        <w:rPr>
-          <w:rFonts w:ascii="Times New Roman" w:hAnsi="Times New Roman" w:cs="Times New Roman"/>
-          <w:sz w:val="24"/>
-          <w:szCs w:val="24"/>
-          <w:lang w:val="en-SG"/>
-        </w:rPr>
-        <w:t xml:space="preserve">re known to be able to use the </w:t>
-      </w:r>
-      <w:r>
-        <w:rPr>
-          <w:rFonts w:ascii="Times New Roman" w:hAnsi="Times New Roman" w:cs="Times New Roman"/>
-          <w:i/>
-          <w:sz w:val="24"/>
-          <w:szCs w:val="24"/>
-          <w:lang w:val="en-SG"/>
-        </w:rPr>
-        <w:t>F</w:t>
-      </w:r>
-      <w:r>
-        <w:rPr>
-          <w:rFonts w:ascii="Times New Roman" w:hAnsi="Times New Roman" w:cs="Times New Roman"/>
-          <w:i/>
-          <w:sz w:val="24"/>
-          <w:szCs w:val="24"/>
-          <w:lang w:val="en-SG"/>
-        </w:rPr>
-        <w:t>orce</w:t>
-      </w:r>
-      <w:r>
-        <w:rPr>
-          <w:rFonts w:ascii="Times New Roman" w:hAnsi="Times New Roman" w:cs="Times New Roman"/>
-          <w:sz w:val="24"/>
-          <w:szCs w:val="24"/>
-          <w:lang w:val="en-SG"/>
-        </w:rPr>
-        <w:t xml:space="preserve"> should extend a </w:t>
-      </w:r>
-      <w:r>
-        <w:rPr>
-          <w:rFonts w:ascii="Times New Roman" w:hAnsi="Times New Roman" w:cs="Times New Roman"/>
-          <w:i/>
-          <w:sz w:val="24"/>
-          <w:szCs w:val="24"/>
-          <w:lang w:val="en-SG"/>
-        </w:rPr>
-        <w:t>Jedi</w:t>
-      </w:r>
-      <w:r>
-        <w:rPr>
-          <w:rFonts w:ascii="Times New Roman" w:hAnsi="Times New Roman" w:cs="Times New Roman"/>
-          <w:sz w:val="24"/>
-          <w:szCs w:val="24"/>
-          <w:lang w:val="en-SG"/>
-        </w:rPr>
-        <w:t xml:space="preserve"> class. The </w:t>
-      </w:r>
-      <w:r>
-        <w:rPr>
-          <w:rFonts w:ascii="Times New Roman" w:hAnsi="Times New Roman" w:cs="Times New Roman"/>
-          <w:i/>
-          <w:sz w:val="24"/>
-          <w:szCs w:val="24"/>
-          <w:lang w:val="en-SG"/>
-        </w:rPr>
-        <w:t>Jedi</w:t>
-      </w:r>
-      <w:r>
-        <w:rPr>
-          <w:rFonts w:ascii="Times New Roman" w:hAnsi="Times New Roman" w:cs="Times New Roman"/>
-          <w:sz w:val="24"/>
-          <w:szCs w:val="24"/>
-          <w:lang w:val="en-SG"/>
-        </w:rPr>
-        <w:t xml:space="preserve"> class, in turn, should extend the abstract class </w:t>
-      </w:r>
-      <w:r>
-        <w:rPr>
-          <w:rFonts w:ascii="Times New Roman" w:hAnsi="Times New Roman" w:cs="Times New Roman"/>
-          <w:i/>
-          <w:sz w:val="24"/>
-          <w:szCs w:val="24"/>
-          <w:lang w:val="en-SG"/>
-        </w:rPr>
-        <w:t>SWActor</w:t>
-      </w:r>
-      <w:r>
-        <w:rPr>
-          <w:rFonts w:ascii="Times New Roman" w:hAnsi="Times New Roman" w:cs="Times New Roman"/>
-          <w:sz w:val="24"/>
-          <w:szCs w:val="24"/>
-          <w:lang w:val="en-SG"/>
-        </w:rPr>
-        <w:t xml:space="preserve">, as it can be used to represent a subset of actors. By </w:t>
-      </w:r>
-      <w:r>
-        <w:rPr>
-          <w:rFonts w:ascii="Times New Roman" w:hAnsi="Times New Roman" w:cs="Times New Roman"/>
-          <w:sz w:val="24"/>
-          <w:szCs w:val="24"/>
-          <w:lang w:val="en-SG"/>
-        </w:rPr>
-        <w:t>implementing it this way</w:t>
-      </w:r>
-      <w:r>
-        <w:rPr>
-          <w:rFonts w:ascii="Times New Roman" w:hAnsi="Times New Roman" w:cs="Times New Roman"/>
-          <w:sz w:val="24"/>
-          <w:szCs w:val="24"/>
-          <w:lang w:val="en-SG"/>
-        </w:rPr>
-        <w:t xml:space="preserve">, it will also be easy to create a </w:t>
-      </w:r>
-      <w:r>
-        <w:rPr>
-          <w:rFonts w:ascii="Times New Roman" w:hAnsi="Times New Roman" w:cs="Times New Roman"/>
-          <w:i/>
-          <w:sz w:val="24"/>
-          <w:szCs w:val="24"/>
-          <w:lang w:val="en-SG"/>
-        </w:rPr>
-        <w:t>Sith</w:t>
-      </w:r>
-      <w:r>
-        <w:rPr>
-          <w:rFonts w:ascii="Times New Roman" w:hAnsi="Times New Roman" w:cs="Times New Roman"/>
-          <w:sz w:val="24"/>
-          <w:szCs w:val="24"/>
-          <w:lang w:val="en-SG"/>
-        </w:rPr>
-        <w:t xml:space="preserve"> class, for a subset of enemies who can also use the </w:t>
-      </w:r>
-      <w:r>
-        <w:rPr>
-          <w:rFonts w:ascii="Times New Roman" w:hAnsi="Times New Roman" w:cs="Times New Roman"/>
-          <w:i/>
-          <w:sz w:val="24"/>
-          <w:szCs w:val="24"/>
-          <w:lang w:val="en-SG"/>
-        </w:rPr>
-        <w:t>Force</w:t>
-      </w:r>
-      <w:r>
-        <w:rPr>
-          <w:rFonts w:ascii="Times New Roman" w:hAnsi="Times New Roman" w:cs="Times New Roman"/>
-          <w:sz w:val="24"/>
-          <w:szCs w:val="24"/>
-          <w:lang w:val="en-SG"/>
-        </w:rPr>
-        <w:t>, if the situation requires it.</w:t>
-      </w:r>
+        <w:t xml:space="preserve"> class. </w:t>
+      </w:r>
+      <w:r>
+        <w:rPr>
+          <w:rFonts w:ascii="Times New Roman" w:hAnsi="Times New Roman" w:cs="Times New Roman"/>
+          <w:sz w:val="24"/>
+          <w:szCs w:val="24"/>
+          <w:lang w:val="en-SG"/>
+        </w:rPr>
+        <w:t xml:space="preserve">The </w:t>
+      </w:r>
+      <w:proofErr w:type="spellStart"/>
+      <w:r>
+        <w:rPr>
+          <w:rFonts w:ascii="Times New Roman" w:hAnsi="Times New Roman" w:cs="Times New Roman"/>
+          <w:sz w:val="24"/>
+          <w:szCs w:val="24"/>
+          <w:lang w:val="en-SG"/>
+        </w:rPr>
+        <w:t>checkForce</w:t>
+      </w:r>
+      <w:proofErr w:type="spellEnd"/>
+      <w:r>
+        <w:rPr>
+          <w:rFonts w:ascii="Times New Roman" w:hAnsi="Times New Roman" w:cs="Times New Roman"/>
+          <w:sz w:val="24"/>
+          <w:szCs w:val="24"/>
+          <w:lang w:val="en-SG"/>
+        </w:rPr>
+        <w:t xml:space="preserve"> function will be called along with </w:t>
+      </w:r>
+      <w:proofErr w:type="spellStart"/>
+      <w:r>
+        <w:rPr>
+          <w:rFonts w:ascii="Times New Roman" w:hAnsi="Times New Roman" w:cs="Times New Roman"/>
+          <w:sz w:val="24"/>
+          <w:szCs w:val="24"/>
+          <w:lang w:val="en-SG"/>
+        </w:rPr>
+        <w:t>gerAction</w:t>
+      </w:r>
+      <w:proofErr w:type="spellEnd"/>
+      <w:r>
+        <w:rPr>
+          <w:rFonts w:ascii="Times New Roman" w:hAnsi="Times New Roman" w:cs="Times New Roman"/>
+          <w:sz w:val="24"/>
+          <w:szCs w:val="24"/>
+          <w:lang w:val="en-SG"/>
+        </w:rPr>
+        <w:t xml:space="preserve">(this function return a list of action that can be performed by the particular actor). The function will return </w:t>
+      </w:r>
+      <w:r>
+        <w:rPr>
+          <w:rFonts w:ascii="Times New Roman" w:hAnsi="Times New Roman" w:cs="Times New Roman"/>
+          <w:sz w:val="24"/>
+          <w:szCs w:val="24"/>
+          <w:lang w:val="en-SG"/>
+        </w:rPr>
+        <w:t xml:space="preserve">a </w:t>
+      </w:r>
+      <w:proofErr w:type="spellStart"/>
+      <w:r>
+        <w:rPr>
+          <w:rFonts w:ascii="Times New Roman" w:hAnsi="Times New Roman" w:cs="Times New Roman"/>
+          <w:sz w:val="24"/>
+          <w:szCs w:val="24"/>
+          <w:lang w:val="en-SG"/>
+        </w:rPr>
+        <w:t>boolean</w:t>
+      </w:r>
+      <w:proofErr w:type="spellEnd"/>
+      <w:r>
+        <w:rPr>
+          <w:rFonts w:ascii="Times New Roman" w:hAnsi="Times New Roman" w:cs="Times New Roman"/>
+          <w:sz w:val="24"/>
+          <w:szCs w:val="24"/>
+          <w:lang w:val="en-SG"/>
+        </w:rPr>
+        <w:t xml:space="preserve"> value determine if </w:t>
+      </w:r>
+      <w:r>
+        <w:rPr>
+          <w:rFonts w:ascii="Times New Roman" w:hAnsi="Times New Roman" w:cs="Times New Roman"/>
+          <w:sz w:val="24"/>
+          <w:szCs w:val="24"/>
+          <w:lang w:val="en-SG"/>
+        </w:rPr>
+        <w:t xml:space="preserve">a character can wield lightsabre </w:t>
+      </w:r>
+      <w:bookmarkStart w:id="0" w:name="_GoBack"/>
+      <w:bookmarkEnd w:id="0"/>
     </w:p>
     <w:p>
       <w:pPr>
@@ -790,7 +790,25 @@
           <w:szCs w:val="24"/>
           <w:lang w:val="en-SG"/>
         </w:rPr>
-        <w:t xml:space="preserve"> as a weapon could be, on a scale of 1-100, 75 for example.</w:t>
+        <w:t xml:space="preserve"> as a weapon could be, on a scal</w:t>
+      </w:r>
+      <w:r>
+        <w:rPr>
+          <w:rFonts w:ascii="Times New Roman" w:hAnsi="Times New Roman" w:cs="Times New Roman"/>
+          <w:sz w:val="24"/>
+          <w:szCs w:val="24"/>
+          <w:lang w:val="en-SG"/>
+        </w:rPr>
+        <w:t>e of 1-1</w:t>
+      </w:r>
+      <w:r>
+        <w:rPr>
+          <w:rFonts w:ascii="Times New Roman" w:hAnsi="Times New Roman" w:cs="Times New Roman"/>
+          <w:sz w:val="24"/>
+          <w:szCs w:val="24"/>
+          <w:lang w:val="en-SG"/>
+        </w:rPr>
+        <w:t>00, 75 for example.</w:t>
       </w:r>
     </w:p>
     <w:p>
@@ -863,7 +881,6 @@
           <w:szCs w:val="24"/>
           <w:lang w:val="en-SG"/>
         </w:rPr>
-        <w:lastRenderedPageBreak/>
         <w:t>Ben Kenobi</w:t>
       </w:r>
     </w:p>
@@ -885,6 +902,7 @@
           <w:szCs w:val="24"/>
           <w:lang w:val="en-SG"/>
         </w:rPr>
+        <w:lastRenderedPageBreak/>
         <w:t xml:space="preserve">In order to implement the training functionality whereby </w:t>
       </w:r>
       <w:r>
@@ -1056,6 +1074,7 @@
         </w:rPr>
         <w:t xml:space="preserve"> will then have a method </w:t>
       </w:r>
+      <w:proofErr w:type="spellStart"/>
       <w:r>
         <w:rPr>
           <w:rFonts w:ascii="Times New Roman" w:hAnsi="Times New Roman" w:cs="Times New Roman"/>
@@ -1064,7 +1083,18 @@
           <w:szCs w:val="24"/>
           <w:lang w:val="en-SG"/>
         </w:rPr>
-        <w:t>trainLuke()</w:t>
+        <w:t>trainLuke</w:t>
+      </w:r>
+      <w:proofErr w:type="spellEnd"/>
+      <w:r>
+        <w:rPr>
+          <w:rFonts w:ascii="Times New Roman" w:hAnsi="Times New Roman" w:cs="Times New Roman"/>
+          <w:b/>
+          <w:sz w:val="24"/>
+          <w:szCs w:val="24"/>
+          <w:lang w:val="en-SG"/>
+        </w:rPr>
+        <w:t>()</w:t>
       </w:r>
       <w:r>
         <w:rPr>
@@ -1254,6 +1284,7 @@
         </w:rPr>
         <w:t xml:space="preserve">could extend </w:t>
       </w:r>
+      <w:proofErr w:type="spellStart"/>
       <w:r>
         <w:rPr>
           <w:rFonts w:ascii="Times New Roman" w:hAnsi="Times New Roman" w:cs="Times New Roman"/>
@@ -1264,6 +1295,7 @@
         </w:rPr>
         <w:t>SWEntity</w:t>
       </w:r>
+      <w:proofErr w:type="spellEnd"/>
       <w:r>
         <w:rPr>
           <w:rFonts w:ascii="Times New Roman" w:hAnsi="Times New Roman" w:cs="Times New Roman"/>
@@ -1518,6 +1550,7 @@
           <w:lang w:val="en-SG"/>
         </w:rPr>
       </w:pPr>
+      <w:proofErr w:type="spellStart"/>
       <w:r>
         <w:rPr>
           <w:rFonts w:ascii="Times New Roman" w:hAnsi="Times New Roman" w:cs="Times New Roman"/>
@@ -1526,7 +1559,18 @@
           <w:szCs w:val="24"/>
           <w:lang w:val="en-SG"/>
         </w:rPr>
-        <w:t>ifOwned()</w:t>
+        <w:t>ifOwned</w:t>
+      </w:r>
+      <w:proofErr w:type="spellEnd"/>
+      <w:r>
+        <w:rPr>
+          <w:rFonts w:ascii="Times New Roman" w:hAnsi="Times New Roman" w:cs="Times New Roman"/>
+          <w:b/>
+          <w:sz w:val="24"/>
+          <w:szCs w:val="24"/>
+          <w:lang w:val="en-SG"/>
+        </w:rPr>
+        <w:t>()</w:t>
       </w:r>
       <w:r>
         <w:rPr>
@@ -1571,6 +1615,7 @@
           <w:lang w:val="en-SG"/>
         </w:rPr>
       </w:pPr>
+      <w:proofErr w:type="spellStart"/>
       <w:r>
         <w:rPr>
           <w:rFonts w:ascii="Times New Roman" w:hAnsi="Times New Roman" w:cs="Times New Roman"/>
@@ -1581,6 +1626,7 @@
         </w:rPr>
         <w:t>ifOwnerInNeighbour</w:t>
       </w:r>
+      <w:proofErr w:type="spellEnd"/>
       <w:r>
         <w:rPr>
           <w:rFonts w:ascii="Times New Roman" w:hAnsi="Times New Roman" w:cs="Times New Roman"/>
@@ -1606,7 +1652,67 @@
           <w:szCs w:val="24"/>
           <w:lang w:val="en-SG"/>
         </w:rPr>
-        <w:t xml:space="preserve">it will call the getNeighbour() in Location to determine the neighbour of the droid and call whereIs() in EntityManger to get the location of its owner and compare them in order to </w:t>
+        <w:t xml:space="preserve">it will call the </w:t>
+      </w:r>
+      <w:proofErr w:type="spellStart"/>
+      <w:r>
+        <w:rPr>
+          <w:rFonts w:ascii="Times New Roman" w:hAnsi="Times New Roman" w:cs="Times New Roman"/>
+          <w:sz w:val="24"/>
+          <w:szCs w:val="24"/>
+          <w:lang w:val="en-SG"/>
+        </w:rPr>
+        <w:t>getNeighbour</w:t>
+      </w:r>
+      <w:proofErr w:type="spellEnd"/>
+      <w:r>
+        <w:rPr>
+          <w:rFonts w:ascii="Times New Roman" w:hAnsi="Times New Roman" w:cs="Times New Roman"/>
+          <w:sz w:val="24"/>
+          <w:szCs w:val="24"/>
+          <w:lang w:val="en-SG"/>
+        </w:rPr>
+        <w:t xml:space="preserve">() in Location to determine the neighbour of the droid and call </w:t>
+      </w:r>
+      <w:proofErr w:type="spellStart"/>
+      <w:r>
+        <w:rPr>
+          <w:rFonts w:ascii="Times New Roman" w:hAnsi="Times New Roman" w:cs="Times New Roman"/>
+          <w:sz w:val="24"/>
+          <w:szCs w:val="24"/>
+          <w:lang w:val="en-SG"/>
+        </w:rPr>
+        <w:t>whereIs</w:t>
+      </w:r>
+      <w:proofErr w:type="spellEnd"/>
+      <w:r>
+        <w:rPr>
+          <w:rFonts w:ascii="Times New Roman" w:hAnsi="Times New Roman" w:cs="Times New Roman"/>
+          <w:sz w:val="24"/>
+          <w:szCs w:val="24"/>
+          <w:lang w:val="en-SG"/>
+        </w:rPr>
+        <w:t xml:space="preserve">() in </w:t>
+      </w:r>
+      <w:proofErr w:type="spellStart"/>
+      <w:r>
+        <w:rPr>
+          <w:rFonts w:ascii="Times New Roman" w:hAnsi="Times New Roman" w:cs="Times New Roman"/>
+          <w:sz w:val="24"/>
+          <w:szCs w:val="24"/>
+          <w:lang w:val="en-SG"/>
+        </w:rPr>
+        <w:t>EntityManger</w:t>
+      </w:r>
+      <w:proofErr w:type="spellEnd"/>
+      <w:r>
+        <w:rPr>
+          <w:rFonts w:ascii="Times New Roman" w:hAnsi="Times New Roman" w:cs="Times New Roman"/>
+          <w:sz w:val="24"/>
+          <w:szCs w:val="24"/>
+          <w:lang w:val="en-SG"/>
+        </w:rPr>
+        <w:t xml:space="preserve"> to get the location of its owner and compare them in order to </w:t>
       </w:r>
       <w:r>
         <w:rPr>
@@ -1642,6 +1748,7 @@
           <w:lang w:val="en-SG"/>
         </w:rPr>
       </w:pPr>
+      <w:proofErr w:type="spellStart"/>
       <w:r>
         <w:rPr>
           <w:rFonts w:ascii="Times New Roman" w:hAnsi="Times New Roman" w:cs="Times New Roman"/>
@@ -1650,8 +1757,9 @@
           <w:szCs w:val="24"/>
           <w:lang w:val="en-SG"/>
         </w:rPr>
-        <w:t>ifDirectionAvailable(</w:t>
-      </w:r>
+        <w:t>ifDirectionAvailable</w:t>
+      </w:r>
+      <w:proofErr w:type="spellEnd"/>
       <w:r>
         <w:rPr>
           <w:rFonts w:ascii="Times New Roman" w:hAnsi="Times New Roman" w:cs="Times New Roman"/>
@@ -1660,8 +1768,9 @@
           <w:szCs w:val="24"/>
           <w:lang w:val="en-SG"/>
         </w:rPr>
-        <w:t>compassBearing c</w:t>
-      </w:r>
+        <w:t>(</w:t>
+      </w:r>
+      <w:proofErr w:type="spellStart"/>
       <w:r>
         <w:rPr>
           <w:rFonts w:ascii="Times New Roman" w:hAnsi="Times New Roman" w:cs="Times New Roman"/>
@@ -1670,6 +1779,27 @@
           <w:szCs w:val="24"/>
           <w:lang w:val="en-SG"/>
         </w:rPr>
+        <w:t>compassBearing</w:t>
+      </w:r>
+      <w:proofErr w:type="spellEnd"/>
+      <w:r>
+        <w:rPr>
+          <w:rFonts w:ascii="Times New Roman" w:hAnsi="Times New Roman" w:cs="Times New Roman"/>
+          <w:b/>
+          <w:sz w:val="24"/>
+          <w:szCs w:val="24"/>
+          <w:lang w:val="en-SG"/>
+        </w:rPr>
+        <w:t xml:space="preserve"> c</w:t>
+      </w:r>
+      <w:r>
+        <w:rPr>
+          <w:rFonts w:ascii="Times New Roman" w:hAnsi="Times New Roman" w:cs="Times New Roman"/>
+          <w:b/>
+          <w:sz w:val="24"/>
+          <w:szCs w:val="24"/>
+          <w:lang w:val="en-SG"/>
+        </w:rPr>
         <w:t>)</w:t>
       </w:r>
       <w:r>
@@ -1688,7 +1818,27 @@
           <w:szCs w:val="24"/>
           <w:lang w:val="en-SG"/>
         </w:rPr>
-        <w:t>it will call the function hasExit() in Location to determine if the direction in valid</w:t>
+        <w:t xml:space="preserve">it will call the function </w:t>
+      </w:r>
+      <w:proofErr w:type="spellStart"/>
+      <w:r>
+        <w:rPr>
+          <w:rFonts w:ascii="Times New Roman" w:hAnsi="Times New Roman" w:cs="Times New Roman"/>
+          <w:sz w:val="24"/>
+          <w:szCs w:val="24"/>
+          <w:lang w:val="en-SG"/>
+        </w:rPr>
+        <w:t>hasExit</w:t>
+      </w:r>
+      <w:proofErr w:type="spellEnd"/>
+      <w:r>
+        <w:rPr>
+          <w:rFonts w:ascii="Times New Roman" w:hAnsi="Times New Roman" w:cs="Times New Roman"/>
+          <w:sz w:val="24"/>
+          <w:szCs w:val="24"/>
+          <w:lang w:val="en-SG"/>
+        </w:rPr>
+        <w:t>() in Location to determine if the direction in valid</w:t>
       </w:r>
     </w:p>
     <w:p>
@@ -1706,6 +1856,7 @@
           <w:lang w:val="en-SG"/>
         </w:rPr>
       </w:pPr>
+      <w:proofErr w:type="spellStart"/>
       <w:r>
         <w:rPr>
           <w:rFonts w:ascii="Times New Roman" w:hAnsi="Times New Roman" w:cs="Times New Roman"/>
@@ -1726,6 +1877,7 @@
         </w:rPr>
         <w:t>s</w:t>
       </w:r>
+      <w:proofErr w:type="spellEnd"/>
       <w:r>
         <w:rPr>
           <w:rFonts w:ascii="Times New Roman" w:hAnsi="Times New Roman" w:cs="Times New Roman"/>
@@ -1780,6 +1932,7 @@
           <w:lang w:val="en-SG"/>
         </w:rPr>
       </w:pPr>
+      <w:proofErr w:type="spellStart"/>
       <w:r>
         <w:rPr>
           <w:rFonts w:ascii="Times New Roman" w:hAnsi="Times New Roman" w:cs="Times New Roman"/>
@@ -1788,16 +1941,47 @@
           <w:szCs w:val="24"/>
           <w:lang w:val="en-SG"/>
         </w:rPr>
-        <w:t>checkIfMobile(),</w:t>
-      </w:r>
-      <w:r>
-        <w:rPr>
-          <w:rFonts w:ascii="Times New Roman" w:hAnsi="Times New Roman" w:cs="Times New Roman"/>
-          <w:sz w:val="24"/>
-          <w:szCs w:val="24"/>
-          <w:lang w:val="en-SG"/>
-        </w:rPr>
-        <w:t xml:space="preserve"> it will check if the hitpoint of the droid is positive to determine if the Move() function is called in the following code</w:t>
+        <w:t>checkIfMobile</w:t>
+      </w:r>
+      <w:proofErr w:type="spellEnd"/>
+      <w:r>
+        <w:rPr>
+          <w:rFonts w:ascii="Times New Roman" w:hAnsi="Times New Roman" w:cs="Times New Roman"/>
+          <w:b/>
+          <w:sz w:val="24"/>
+          <w:szCs w:val="24"/>
+          <w:lang w:val="en-SG"/>
+        </w:rPr>
+        <w:t>(),</w:t>
+      </w:r>
+      <w:r>
+        <w:rPr>
+          <w:rFonts w:ascii="Times New Roman" w:hAnsi="Times New Roman" w:cs="Times New Roman"/>
+          <w:sz w:val="24"/>
+          <w:szCs w:val="24"/>
+          <w:lang w:val="en-SG"/>
+        </w:rPr>
+        <w:t xml:space="preserve"> it will check if the </w:t>
+      </w:r>
+      <w:proofErr w:type="spellStart"/>
+      <w:r>
+        <w:rPr>
+          <w:rFonts w:ascii="Times New Roman" w:hAnsi="Times New Roman" w:cs="Times New Roman"/>
+          <w:sz w:val="24"/>
+          <w:szCs w:val="24"/>
+          <w:lang w:val="en-SG"/>
+        </w:rPr>
+        <w:t>hitpoint</w:t>
+      </w:r>
+      <w:proofErr w:type="spellEnd"/>
+      <w:r>
+        <w:rPr>
+          <w:rFonts w:ascii="Times New Roman" w:hAnsi="Times New Roman" w:cs="Times New Roman"/>
+          <w:sz w:val="24"/>
+          <w:szCs w:val="24"/>
+          <w:lang w:val="en-SG"/>
+        </w:rPr>
+        <w:t xml:space="preserve"> of the droid is positive to determine if the Move() function is called in the following code</w:t>
       </w:r>
     </w:p>
     <w:p>
@@ -1818,7 +2002,27 @@
           <w:szCs w:val="24"/>
           <w:lang w:val="en-SG"/>
         </w:rPr>
-        <w:t>We also create a new action called “Own” extend affordance in starwars.actions package to help us setup the relati</w:t>
+        <w:t xml:space="preserve">We also create a new action called “Own” extend affordance in </w:t>
+      </w:r>
+      <w:proofErr w:type="spellStart"/>
+      <w:r>
+        <w:rPr>
+          <w:rFonts w:ascii="Times New Roman" w:hAnsi="Times New Roman" w:cs="Times New Roman"/>
+          <w:sz w:val="24"/>
+          <w:szCs w:val="24"/>
+          <w:lang w:val="en-SG"/>
+        </w:rPr>
+        <w:t>starwars.actions</w:t>
+      </w:r>
+      <w:proofErr w:type="spellEnd"/>
+      <w:r>
+        <w:rPr>
+          <w:rFonts w:ascii="Times New Roman" w:hAnsi="Times New Roman" w:cs="Times New Roman"/>
+          <w:sz w:val="24"/>
+          <w:szCs w:val="24"/>
+          <w:lang w:val="en-SG"/>
+        </w:rPr>
+        <w:t xml:space="preserve"> package to help us setup the relati</w:t>
       </w:r>
       <w:r>
         <w:rPr>
@@ -1829,8 +2033,6 @@
         </w:rPr>
         <w:t>onship between owner and droid</w:t>
       </w:r>
-      <w:bookmarkStart w:id="0" w:name="_GoBack"/>
-      <w:bookmarkEnd w:id="0"/>
     </w:p>
     <w:p>
       <w:pPr>
@@ -2884,6 +3086,7 @@
     <w:lsdException w:name="HTML Sample" w:semiHidden="1" w:unhideWhenUsed="1"/>
     <w:lsdException w:name="HTML Typewriter" w:semiHidden="1" w:unhideWhenUsed="1"/>
     <w:lsdException w:name="HTML Variable" w:semiHidden="1" w:unhideWhenUsed="1"/>
+    <w:lsdException w:name="Normal Table" w:semiHidden="1" w:unhideWhenUsed="1"/>
     <w:lsdException w:name="annotation subject" w:semiHidden="1" w:unhideWhenUsed="1"/>
     <w:lsdException w:name="No List" w:semiHidden="1" w:unhideWhenUsed="1"/>
     <w:lsdException w:name="Outline List 1" w:semiHidden="1" w:unhideWhenUsed="1"/>
@@ -2929,9 +3132,11 @@
     <w:lsdException w:name="Table Subtle 1" w:semiHidden="1" w:unhideWhenUsed="1"/>
     <w:lsdException w:name="Table Subtle 2" w:semiHidden="1" w:unhideWhenUsed="1"/>
     <w:lsdException w:name="Table Web 1" w:semiHidden="1" w:unhideWhenUsed="1"/>
+    <w:lsdException w:name="Table Web 2" w:semiHidden="1" w:unhideWhenUsed="1"/>
     <w:lsdException w:name="Table Web 3" w:semiHidden="1" w:unhideWhenUsed="1"/>
     <w:lsdException w:name="Balloon Text" w:semiHidden="1" w:unhideWhenUsed="1"/>
     <w:lsdException w:name="Table Grid" w:uiPriority="39"/>
+    <w:lsdException w:name="Table Theme" w:semiHidden="1" w:unhideWhenUsed="1"/>
     <w:lsdException w:name="Placeholder Text" w:semiHidden="1"/>
     <w:lsdException w:name="No Spacing" w:uiPriority="1" w:qFormat="1"/>
     <w:lsdException w:name="Light Shading" w:uiPriority="60"/>

</xml_diff>